<commit_message>
RSR-237 Updated documentation for platform changes
</commit_message>
<xml_diff>
--- a/reference/ReferenceServiceAndPlatformDesignNote.docx
+++ b/reference/ReferenceServiceAndPlatformDesignNote.docx
@@ -33,12 +33,40 @@
         <w:rPr>
           <w:rFonts w:ascii="Arial" w:hAnsi="Arial" w:cs="Arial"/>
         </w:rPr>
-        <w:t>the CANARIE Research Middleware Reference service</w:t>
+        <w:t xml:space="preserve">the CANARIE Research </w:t>
       </w:r>
       <w:r>
         <w:rPr>
           <w:rFonts w:ascii="Arial" w:hAnsi="Arial" w:cs="Arial"/>
         </w:rPr>
+        <w:t>Software</w:t>
+      </w:r>
+      <w:r>
+        <w:rPr>
+          <w:rFonts w:ascii="Arial" w:hAnsi="Arial" w:cs="Arial"/>
+        </w:rPr>
+        <w:t xml:space="preserve"> Reference </w:t>
+      </w:r>
+      <w:del w:id="1" w:author="Dan Sellars" w:date="2014-04-08T13:40:00Z">
+        <w:r>
+          <w:rPr>
+            <w:rFonts w:ascii="Arial" w:hAnsi="Arial" w:cs="Arial"/>
+          </w:rPr>
+          <w:delText>service</w:delText>
+        </w:r>
+      </w:del>
+      <w:ins w:id="2" w:author="Dan Sellars" w:date="2014-04-08T13:40:00Z">
+        <w:r>
+          <w:rPr>
+            <w:rFonts w:ascii="Arial" w:hAnsi="Arial" w:cs="Arial"/>
+          </w:rPr>
+          <w:t>application</w:t>
+        </w:r>
+      </w:ins>
+      <w:r>
+        <w:rPr>
+          <w:rFonts w:ascii="Arial" w:hAnsi="Arial" w:cs="Arial"/>
+        </w:rPr>
         <w:t>.</w:t>
       </w:r>
       <w:r>
@@ -47,46 +75,123 @@
         </w:rPr>
         <w:t xml:space="preserve"> </w:t>
       </w:r>
+      <w:del w:id="3" w:author="Dan Sellars" w:date="2014-04-08T13:40:00Z">
+        <w:r>
+          <w:rPr>
+            <w:rFonts w:ascii="Arial" w:hAnsi="Arial" w:cs="Arial"/>
+          </w:rPr>
+          <w:delText>T</w:delText>
+        </w:r>
+        <w:r>
+          <w:rPr>
+            <w:rFonts w:ascii="Arial" w:hAnsi="Arial" w:cs="Arial"/>
+          </w:rPr>
+          <w:delText xml:space="preserve">his </w:delText>
+        </w:r>
+      </w:del>
+      <w:ins w:id="4" w:author="Dan Sellars" w:date="2014-04-08T13:40:00Z">
+        <w:r>
+          <w:rPr>
+            <w:rFonts w:ascii="Arial" w:hAnsi="Arial" w:cs="Arial"/>
+          </w:rPr>
+          <w:t xml:space="preserve">It </w:t>
+        </w:r>
+      </w:ins>
+      <w:del w:id="5" w:author="Dan Sellars" w:date="2014-04-08T13:40:00Z">
+        <w:r>
+          <w:rPr>
+            <w:rFonts w:ascii="Arial" w:hAnsi="Arial" w:cs="Arial"/>
+          </w:rPr>
+          <w:delText>service</w:delText>
+        </w:r>
+        <w:r>
+          <w:rPr>
+            <w:rFonts w:ascii="Arial" w:hAnsi="Arial" w:cs="Arial"/>
+          </w:rPr>
+          <w:delText xml:space="preserve"> </w:delText>
+        </w:r>
+      </w:del>
       <w:r>
         <w:rPr>
           <w:rFonts w:ascii="Arial" w:hAnsi="Arial" w:cs="Arial"/>
         </w:rPr>
-        <w:t>T</w:t>
+        <w:t xml:space="preserve">demonstrates a simple implementation of the NEP-RPI </w:t>
       </w:r>
       <w:r>
         <w:rPr>
           <w:rFonts w:ascii="Arial" w:hAnsi="Arial" w:cs="Arial"/>
         </w:rPr>
-        <w:t>his service</w:t>
+        <w:t>API</w:t>
       </w:r>
       <w:r>
         <w:rPr>
           <w:rFonts w:ascii="Arial" w:hAnsi="Arial" w:cs="Arial"/>
         </w:rPr>
-        <w:t xml:space="preserve"> demonstrates a simple implementation of the NEP-RPI </w:t>
-      </w:r>
+        <w:t xml:space="preserve"> as described in the document</w:t>
+      </w:r>
+      <w:ins w:id="6" w:author="Dan Sellars" w:date="2014-04-08T13:41:00Z">
+        <w:r>
+          <w:rPr>
+            <w:rFonts w:ascii="Arial" w:hAnsi="Arial" w:cs="Arial"/>
+          </w:rPr>
+          <w:t>s</w:t>
+        </w:r>
+      </w:ins>
       <w:r>
         <w:rPr>
           <w:rFonts w:ascii="Arial" w:hAnsi="Arial" w:cs="Arial"/>
         </w:rPr>
-        <w:t>API</w:t>
-      </w:r>
+        <w:t xml:space="preserve"> entitled “Research Service Support for the CANARIE Registry and Monitoring System”, revision </w:t>
+      </w:r>
+      <w:ins w:id="7" w:author="Dan Sellars" w:date="2014-04-08T13:41:00Z">
+        <w:r>
+          <w:rPr>
+            <w:rFonts w:ascii="Arial" w:hAnsi="Arial" w:cs="Arial"/>
+          </w:rPr>
+          <w:t>6 and “Research Platform Support for the CANARIE Registry and Monitoring System”, revision 2</w:t>
+        </w:r>
+      </w:ins>
+      <w:del w:id="8" w:author="Dan Sellars" w:date="2014-04-08T13:41:00Z">
+        <w:r>
+          <w:rPr>
+            <w:rFonts w:ascii="Arial" w:hAnsi="Arial" w:cs="Arial"/>
+          </w:rPr>
+          <w:delText>3</w:delText>
+        </w:r>
+      </w:del>
       <w:r>
         <w:rPr>
           <w:rFonts w:ascii="Arial" w:hAnsi="Arial" w:cs="Arial"/>
         </w:rPr>
-        <w:t xml:space="preserve"> as described in the document entitled “Research Service Support for the CANARIE Registry and Monitoring System”, revision 3</w:t>
-      </w:r>
+        <w:t xml:space="preserve">. The aim of this document is explain the design of the </w:t>
+      </w:r>
+      <w:del w:id="9" w:author="Dan Sellars" w:date="2014-04-08T13:41:00Z">
+        <w:r>
+          <w:rPr>
+            <w:rFonts w:ascii="Arial" w:hAnsi="Arial" w:cs="Arial"/>
+          </w:rPr>
+          <w:delText>service</w:delText>
+        </w:r>
+      </w:del>
+      <w:ins w:id="10" w:author="Dan Sellars" w:date="2014-04-08T13:41:00Z">
+        <w:r>
+          <w:rPr>
+            <w:rFonts w:ascii="Arial" w:hAnsi="Arial" w:cs="Arial"/>
+          </w:rPr>
+          <w:t>application</w:t>
+        </w:r>
+      </w:ins>
       <w:r>
         <w:rPr>
           <w:rFonts w:ascii="Arial" w:hAnsi="Arial" w:cs="Arial"/>
         </w:rPr>
-        <w:t>. The aim of this document is explain the design of the service, how to use it and some notes on deploying it in a production environment.</w:t>
-      </w:r>
-    </w:p>
-    <w:p>
-      <w:pPr>
-        <w:rPr>
+        <w:t>, how to use it and some notes on deploying it in a production environment.</w:t>
+      </w:r>
+    </w:p>
+    <w:p>
+      <w:pPr>
+        <w:rPr>
+          <w:ins w:id="11" w:author="Dan Sellars" w:date="2014-04-08T13:41:00Z"/>
           <w:rFonts w:ascii="Arial" w:hAnsi="Arial" w:cs="Arial"/>
         </w:rPr>
       </w:pPr>
@@ -94,65 +199,263 @@
         <w:rPr>
           <w:rFonts w:ascii="Arial" w:hAnsi="Arial" w:cs="Arial"/>
         </w:rPr>
-        <w:t>The service is written in Python</w:t>
-      </w:r>
-      <w:r>
-        <w:rPr>
-          <w:rStyle w:val="EndnoteReference"/>
+        <w:t>The service is written</w:t>
+      </w:r>
+      <w:ins w:id="12" w:author="Dan Sellars" w:date="2014-04-08T13:41:00Z">
+        <w:r>
+          <w:rPr>
+            <w:rFonts w:ascii="Arial" w:hAnsi="Arial" w:cs="Arial"/>
+          </w:rPr>
+          <w:t xml:space="preserve"> using the following technologies and frameworks:</w:t>
+        </w:r>
+      </w:ins>
+    </w:p>
+    <w:p>
+      <w:pPr>
+        <w:pStyle w:val="ListParagraph"/>
+        <w:numPr>
+          <w:ilvl w:val="0"/>
+          <w:numId w:val="24"/>
+        </w:numPr>
+        <w:rPr>
+          <w:ins w:id="13" w:author="Dan Sellars" w:date="2014-04-08T13:42:00Z"/>
           <w:rFonts w:ascii="Arial" w:hAnsi="Arial" w:cs="Arial"/>
         </w:rPr>
-        <w:endnoteReference w:id="1"/>
-      </w:r>
+        <w:pPrChange w:id="14" w:author="Dan Sellars" w:date="2014-04-08T13:42:00Z">
+          <w:pPr/>
+        </w:pPrChange>
+      </w:pPr>
+      <w:del w:id="15" w:author="Dan Sellars" w:date="2014-04-08T13:42:00Z">
+        <w:r>
+          <w:rPr>
+            <w:rFonts w:ascii="Arial" w:hAnsi="Arial" w:cs="Arial"/>
+            <w:rPrChange w:id="16" w:author="Dan Sellars" w:date="2014-04-08T13:42:00Z">
+              <w:rPr/>
+            </w:rPrChange>
+          </w:rPr>
+          <w:delText xml:space="preserve"> in </w:delText>
+        </w:r>
+      </w:del>
       <w:r>
         <w:rPr>
           <w:rFonts w:ascii="Arial" w:hAnsi="Arial" w:cs="Arial"/>
-        </w:rPr>
-        <w:t xml:space="preserve"> using the django</w:t>
-      </w:r>
-      <w:r>
-        <w:rPr>
-          <w:rStyle w:val="EndnoteReference"/>
+          <w:rPrChange w:id="17" w:author="Dan Sellars" w:date="2014-04-08T13:42:00Z">
+            <w:rPr/>
+          </w:rPrChange>
+        </w:rPr>
+        <w:t>Python</w:t>
+      </w:r>
+      <w:r>
+        <w:rPr>
+          <w:rStyle w:val="FootnoteReference"/>
           <w:rFonts w:ascii="Arial" w:hAnsi="Arial" w:cs="Arial"/>
         </w:rPr>
-        <w:endnoteReference w:id="2"/>
+        <w:footnoteReference w:id="1"/>
       </w:r>
       <w:r>
         <w:rPr>
           <w:rFonts w:ascii="Arial" w:hAnsi="Arial" w:cs="Arial"/>
         </w:rPr>
-        <w:t xml:space="preserve"> web development framework and the django-rest-framework</w:t>
-      </w:r>
-      <w:r>
-        <w:rPr>
-          <w:rStyle w:val="EndnoteReference"/>
+        <w:t xml:space="preserve"> - </w:t>
+      </w:r>
+      <w:r>
+        <w:rPr>
           <w:rFonts w:ascii="Arial" w:hAnsi="Arial" w:cs="Arial"/>
         </w:rPr>
-        <w:endnoteReference w:id="3"/>
-      </w:r>
-      <w:r>
+        <w:t>programming language</w:t>
+      </w:r>
+    </w:p>
+    <w:p>
+      <w:pPr>
+        <w:pStyle w:val="ListParagraph"/>
+        <w:numPr>
+          <w:ilvl w:val="0"/>
+          <w:numId w:val="24"/>
+        </w:numPr>
         <w:rPr>
           <w:rFonts w:ascii="Arial" w:hAnsi="Arial" w:cs="Arial"/>
         </w:rPr>
+        <w:pPrChange w:id="18" w:author="Dan Sellars" w:date="2014-04-08T13:42:00Z">
+          <w:pPr/>
+        </w:pPrChange>
+      </w:pPr>
+      <w:del w:id="19" w:author="Dan Sellars" w:date="2014-04-08T13:42:00Z">
+        <w:r>
+          <w:rPr>
+            <w:rFonts w:ascii="Arial" w:hAnsi="Arial" w:cs="Arial"/>
+            <w:rPrChange w:id="20" w:author="Dan Sellars" w:date="2014-04-08T13:42:00Z">
+              <w:rPr/>
+            </w:rPrChange>
+          </w:rPr>
+          <w:delText xml:space="preserve">using the </w:delText>
+        </w:r>
+      </w:del>
+      <w:r>
+        <w:rPr>
+          <w:rFonts w:ascii="Arial" w:hAnsi="Arial" w:cs="Arial"/>
+          <w:rPrChange w:id="21" w:author="Dan Sellars" w:date="2014-04-08T13:42:00Z">
+            <w:rPr/>
+          </w:rPrChange>
+        </w:rPr>
+        <w:t>django</w:t>
+      </w:r>
+      <w:r>
+        <w:rPr>
+          <w:rStyle w:val="FootnoteReference"/>
+          <w:rFonts w:ascii="Arial" w:hAnsi="Arial" w:cs="Arial"/>
+        </w:rPr>
+        <w:footnoteReference w:id="2"/>
+      </w:r>
+      <w:r>
+        <w:rPr>
+          <w:rFonts w:ascii="Arial" w:hAnsi="Arial" w:cs="Arial"/>
+        </w:rPr>
+        <w:t xml:space="preserve"> - </w:t>
+      </w:r>
+      <w:r>
+        <w:rPr>
+          <w:rFonts w:ascii="Arial" w:hAnsi="Arial" w:cs="Arial"/>
+          <w:rPrChange w:id="22" w:author="Dan Sellars" w:date="2014-04-08T13:42:00Z">
+            <w:rPr/>
+          </w:rPrChange>
+        </w:rPr>
+        <w:t xml:space="preserve">web development framework </w:t>
+      </w:r>
+    </w:p>
+    <w:p>
+      <w:pPr>
+        <w:pStyle w:val="ListParagraph"/>
+        <w:numPr>
+          <w:ilvl w:val="0"/>
+          <w:numId w:val="24"/>
+        </w:numPr>
+        <w:rPr>
+          <w:rFonts w:ascii="Arial" w:hAnsi="Arial" w:cs="Arial"/>
+        </w:rPr>
+      </w:pPr>
+      <w:r>
+        <w:rPr>
+          <w:rFonts w:ascii="Arial" w:hAnsi="Arial" w:cs="Arial"/>
+          <w:rPrChange w:id="23" w:author="Dan Sellars" w:date="2014-04-08T13:42:00Z">
+            <w:rPr/>
+          </w:rPrChange>
+        </w:rPr>
+        <w:t>django-rest-framework</w:t>
+      </w:r>
+      <w:r>
+        <w:rPr>
+          <w:rStyle w:val="FootnoteReference"/>
+          <w:rFonts w:ascii="Arial" w:hAnsi="Arial" w:cs="Arial"/>
+        </w:rPr>
+        <w:footnoteReference w:id="3"/>
+      </w:r>
+      <w:r>
+        <w:rPr>
+          <w:rFonts w:ascii="Arial" w:hAnsi="Arial" w:cs="Arial"/>
+        </w:rPr>
+        <w:t xml:space="preserve"> – REST frame work for django</w:t>
+      </w:r>
+    </w:p>
+    <w:p>
+      <w:pPr>
+        <w:pStyle w:val="ListParagraph"/>
+        <w:numPr>
+          <w:ilvl w:val="0"/>
+          <w:numId w:val="24"/>
+        </w:numPr>
+        <w:rPr>
+          <w:rFonts w:ascii="Arial" w:hAnsi="Arial" w:cs="Arial"/>
+        </w:rPr>
+      </w:pPr>
+      <w:r>
+        <w:rPr>
+          <w:rFonts w:ascii="Arial" w:hAnsi="Arial" w:cs="Arial"/>
+        </w:rPr>
+        <w:t>celery</w:t>
+      </w:r>
+      <w:r>
+        <w:rPr>
+          <w:rStyle w:val="FootnoteReference"/>
+          <w:rFonts w:ascii="Arial" w:hAnsi="Arial" w:cs="Arial"/>
+        </w:rPr>
+        <w:footnoteReference w:id="4"/>
+      </w:r>
+      <w:r>
+        <w:rPr>
+          <w:rFonts w:ascii="Arial" w:hAnsi="Arial" w:cs="Arial"/>
+        </w:rPr>
+        <w:t xml:space="preserve"> - task queue</w:t>
+      </w:r>
+    </w:p>
+    <w:p>
+      <w:pPr>
+        <w:pStyle w:val="ListParagraph"/>
+        <w:numPr>
+          <w:ilvl w:val="0"/>
+          <w:numId w:val="24"/>
+        </w:numPr>
+        <w:rPr>
+          <w:rFonts w:ascii="Arial" w:hAnsi="Arial" w:cs="Arial"/>
+          <w:rPrChange w:id="24" w:author="Dan Sellars" w:date="2014-04-08T13:42:00Z">
+            <w:rPr/>
+          </w:rPrChange>
+        </w:rPr>
+      </w:pPr>
+      <w:r>
+        <w:rPr>
+          <w:rFonts w:ascii="Arial" w:hAnsi="Arial" w:cs="Arial"/>
+        </w:rPr>
+        <w:t>requests</w:t>
+      </w:r>
+      <w:r>
+        <w:rPr>
+          <w:rStyle w:val="FootnoteReference"/>
+          <w:rFonts w:ascii="Arial" w:hAnsi="Arial" w:cs="Arial"/>
+        </w:rPr>
+        <w:footnoteReference w:id="5"/>
+      </w:r>
+      <w:r>
+        <w:rPr>
+          <w:rFonts w:ascii="Arial" w:hAnsi="Arial" w:cs="Arial"/>
+        </w:rPr>
+        <w:t xml:space="preserve"> – Python HTTP library</w:t>
+      </w:r>
+    </w:p>
+    <w:p>
+      <w:pPr>
+        <w:rPr>
+          <w:rFonts w:ascii="Arial" w:hAnsi="Arial" w:cs="Arial"/>
+        </w:rPr>
+      </w:pPr>
+      <w:r>
+        <w:rPr>
+          <w:rFonts w:ascii="Arial" w:hAnsi="Arial" w:cs="Arial"/>
+        </w:rPr>
+        <w:t xml:space="preserve">The reference </w:t>
+      </w:r>
+      <w:r>
+        <w:rPr>
+          <w:rFonts w:ascii="Arial" w:hAnsi="Arial" w:cs="Arial"/>
+        </w:rPr>
+        <w:t>application</w:t>
+      </w:r>
+      <w:r>
+        <w:rPr>
+          <w:rFonts w:ascii="Arial" w:hAnsi="Arial" w:cs="Arial"/>
+        </w:rPr>
+        <w:t xml:space="preserve"> functionality has deliberately been kept very simple</w:t>
+      </w:r>
+      <w:r>
+        <w:rPr>
+          <w:rFonts w:ascii="Arial" w:hAnsi="Arial" w:cs="Arial"/>
+        </w:rPr>
         <w:t>.</w:t>
       </w:r>
-    </w:p>
-    <w:p>
-      <w:pPr>
+      <w:r>
         <w:rPr>
           <w:rFonts w:ascii="Arial" w:hAnsi="Arial" w:cs="Arial"/>
         </w:rPr>
-      </w:pPr>
-      <w:r>
-        <w:rPr>
-          <w:rFonts w:ascii="Arial" w:hAnsi="Arial" w:cs="Arial"/>
-        </w:rPr>
-        <w:t>The reference service functionality has deliberately been kept very simple</w:t>
-      </w:r>
-      <w:r>
-        <w:rPr>
-          <w:rFonts w:ascii="Arial" w:hAnsi="Arial" w:cs="Arial"/>
-        </w:rPr>
-        <w:t>.</w:t>
+        <w:t xml:space="preserve"> It consists of a service that count the number of times it is invoked and a platform that can regularly invoke the service. Both the platform and service implement the appropriate CANARIE Research Software APIs.</w:t>
       </w:r>
     </w:p>
     <w:p>
@@ -160,7 +463,10 @@
         <w:pStyle w:val="Heading1"/>
       </w:pPr>
       <w:r>
-        <w:t>Service Design</w:t>
+        <w:t>Application</w:t>
+      </w:r>
+      <w:r>
+        <w:t xml:space="preserve"> Design</w:t>
       </w:r>
     </w:p>
     <w:p>
@@ -178,7 +484,21 @@
         <w:contextualSpacing/>
       </w:pPr>
       <w:r>
-        <w:t>reference</w:t>
+        <w:t>r</w:t>
+      </w:r>
+      <w:r>
+        <w:t>eference</w:t>
+      </w:r>
+    </w:p>
+    <w:p>
+      <w:pPr>
+        <w:pStyle w:val="Code"/>
+        <w:spacing w:line="240" w:lineRule="auto"/>
+        <w:ind w:firstLine="720"/>
+        <w:contextualSpacing/>
+      </w:pPr>
+      <w:r>
+        <w:t>integration</w:t>
       </w:r>
     </w:p>
     <w:p>
@@ -187,34 +507,6 @@
         <w:spacing w:line="240" w:lineRule="auto"/>
         <w:contextualSpacing/>
       </w:pPr>
-      <w:r>
-        <w:tab/>
-        <w:t>project</w:t>
-      </w:r>
-    </w:p>
-    <w:p>
-      <w:pPr>
-        <w:pStyle w:val="Code"/>
-        <w:spacing w:line="240" w:lineRule="auto"/>
-        <w:contextualSpacing/>
-      </w:pPr>
-      <w:r>
-        <w:tab/>
-      </w:r>
-      <w:r>
-        <w:tab/>
-        <w:t>canarie_api</w:t>
-      </w:r>
-    </w:p>
-    <w:p>
-      <w:pPr>
-        <w:pStyle w:val="Code"/>
-        <w:spacing w:line="240" w:lineRule="auto"/>
-        <w:contextualSpacing/>
-      </w:pPr>
-      <w:r>
-        <w:tab/>
-      </w:r>
       <w:r>
         <w:tab/>
         <w:t>project</w:t>
@@ -228,11 +520,66 @@
         <w:contextualSpacing/>
       </w:pPr>
       <w:r>
+        <w:t>canarie_platform</w:t>
+      </w:r>
+    </w:p>
+    <w:p>
+      <w:pPr>
+        <w:pStyle w:val="Code"/>
+        <w:spacing w:line="240" w:lineRule="auto"/>
+        <w:contextualSpacing/>
+      </w:pPr>
+      <w:r>
+        <w:tab/>
+      </w:r>
+      <w:r>
+        <w:tab/>
+        <w:t>canarie_</w:t>
+      </w:r>
+      <w:r>
+        <w:t>service</w:t>
+      </w:r>
+    </w:p>
+    <w:p>
+      <w:pPr>
+        <w:pStyle w:val="Code"/>
+        <w:spacing w:line="240" w:lineRule="auto"/>
+        <w:contextualSpacing/>
+      </w:pPr>
+      <w:r>
+        <w:tab/>
+      </w:r>
+      <w:r>
+        <w:tab/>
+        <w:t>project</w:t>
+      </w:r>
+    </w:p>
+    <w:p>
+      <w:pPr>
+        <w:pStyle w:val="Code"/>
+        <w:spacing w:line="240" w:lineRule="auto"/>
+        <w:ind w:left="720" w:firstLine="720"/>
+        <w:contextualSpacing/>
+      </w:pPr>
+      <w:r>
+        <w:t>util</w:t>
+      </w:r>
+    </w:p>
+    <w:p>
+      <w:pPr>
+        <w:pStyle w:val="Code"/>
+        <w:spacing w:line="240" w:lineRule="auto"/>
+        <w:ind w:left="720" w:firstLine="720"/>
+        <w:contextualSpacing/>
+      </w:pPr>
+      <w:r>
         <w:t>logs</w:t>
       </w:r>
     </w:p>
-    <w:p>
-      <w:r>
+    <w:p/>
+    <w:p>
+      <w:r>
+        <w:lastRenderedPageBreak/>
         <w:t>The code is contained within the reference</w:t>
       </w:r>
       <w:r>
@@ -374,7 +721,25 @@
         <w:t>/</w:t>
       </w:r>
       <w:r>
-        <w:t>canarie_api directory. The main files used for the reference service here are:</w:t>
+        <w:t>canarie_</w:t>
+      </w:r>
+      <w:r>
+        <w:t xml:space="preserve">service and </w:t>
+      </w:r>
+      <w:r>
+        <w:t xml:space="preserve"> </w:t>
+      </w:r>
+      <w:r>
+        <w:t>reference/project/canarie_platform directories</w:t>
+      </w:r>
+      <w:r>
+        <w:t xml:space="preserve">. The main files used </w:t>
+      </w:r>
+      <w:r>
+        <w:t>for each of these are</w:t>
+      </w:r>
+      <w:r>
+        <w:t>:</w:t>
       </w:r>
     </w:p>
     <w:p>
@@ -382,350 +747,443 @@
         <w:ind w:left="720"/>
       </w:pPr>
       <w:r>
+        <w:t>defaults.py – Contains some default settings for the component.</w:t>
+      </w:r>
+    </w:p>
+    <w:p>
+      <w:pPr>
+        <w:ind w:left="720"/>
+      </w:pPr>
+      <w:r>
+        <w:t>models.py – Contains the data</w:t>
+      </w:r>
+      <w:r>
+        <w:t>base</w:t>
+      </w:r>
+      <w:r>
+        <w:t xml:space="preserve"> model for the application. This is used by django to configure the database schema and by the application to </w:t>
+      </w:r>
+      <w:r>
+        <w:t xml:space="preserve">connect </w:t>
+      </w:r>
+      <w:r>
+        <w:t>with the database.</w:t>
+      </w:r>
+    </w:p>
+    <w:p>
+      <w:pPr>
+        <w:ind w:left="720"/>
+      </w:pPr>
+      <w:r>
+        <w:t xml:space="preserve">serializers.py – Contains classes to serialize the </w:t>
+      </w:r>
+      <w:r>
+        <w:t xml:space="preserve">Python </w:t>
+      </w:r>
+      <w:r>
+        <w:t>data representa</w:t>
+      </w:r>
+      <w:r>
+        <w:t>t</w:t>
+      </w:r>
+      <w:r>
+        <w:t>ion</w:t>
+      </w:r>
+      <w:r>
+        <w:t>s</w:t>
+      </w:r>
+      <w:r>
+        <w:t xml:space="preserve"> into the JSON format required by the API.</w:t>
+      </w:r>
+    </w:p>
+    <w:p>
+      <w:pPr>
+        <w:ind w:left="720"/>
+      </w:pPr>
+      <w:r>
+        <w:t xml:space="preserve">tests.py – Unit tests to </w:t>
+      </w:r>
+      <w:r>
+        <w:t xml:space="preserve">test </w:t>
+      </w:r>
+      <w:r>
+        <w:t>the functionality of the application. In this project all of the unit test</w:t>
+      </w:r>
+      <w:r>
+        <w:t>s</w:t>
+      </w:r>
+      <w:r>
+        <w:t xml:space="preserve"> are contained in this one file.</w:t>
+      </w:r>
+    </w:p>
+    <w:p>
+      <w:pPr>
+        <w:ind w:left="720"/>
+      </w:pPr>
+      <w:r>
+        <w:t xml:space="preserve">views.py – This is the main application code for the </w:t>
+      </w:r>
+      <w:r>
+        <w:t>applications, handles rendering of the API responses</w:t>
+      </w:r>
+      <w:r>
+        <w:t>.</w:t>
+      </w:r>
+    </w:p>
+    <w:p>
+      <w:pPr>
+        <w:ind w:left="720"/>
+      </w:pPr>
+      <w:r>
+        <w:t xml:space="preserve">urls.py – Configures the </w:t>
+      </w:r>
+      <w:r>
+        <w:t xml:space="preserve">URL </w:t>
+      </w:r>
+      <w:r>
+        <w:t>routing to view based on regular expression rules.</w:t>
+      </w:r>
+    </w:p>
+    <w:p>
+      <w:pPr>
+        <w:ind w:left="720"/>
+      </w:pPr>
+      <w:r>
+        <w:t>templates/ - This subdirectory contains the templates for the various HTML pages rendered by the view.</w:t>
+      </w:r>
+    </w:p>
+    <w:p>
+      <w:r>
+        <w:t>The reference/project/canarie_platform directory also contains some additional files.</w:t>
+      </w:r>
+    </w:p>
+    <w:p>
+      <w:r>
+        <w:tab/>
+        <w:t>tasks.py – The celery task that is used to run the polling.</w:t>
+      </w:r>
+    </w:p>
+    <w:p>
+      <w:r>
+        <w:tab/>
+        <w:t xml:space="preserve">utility.py – Some utility functions used in by the platform. </w:t>
+      </w:r>
+    </w:p>
+    <w:p>
+      <w:r>
+        <w:t xml:space="preserve">The reference/project/util directory contains some shared utilities for both the service and platform. </w:t>
+      </w:r>
+    </w:p>
+    <w:p>
+      <w:r>
         <w:lastRenderedPageBreak/>
-        <w:t xml:space="preserve">models.py – Contains the data model for the application. This is used by django to configure the database schema and by the application to </w:t>
-      </w:r>
-      <w:r>
-        <w:t xml:space="preserve">connect </w:t>
-      </w:r>
-      <w:r>
-        <w:t>with the database.</w:t>
-      </w:r>
-    </w:p>
-    <w:p>
-      <w:pPr>
-        <w:ind w:left="720"/>
-      </w:pPr>
-      <w:r>
-        <w:t xml:space="preserve">serializers.py – Contains classes to serialize the </w:t>
-      </w:r>
-      <w:r>
-        <w:t xml:space="preserve">Python </w:t>
-      </w:r>
-      <w:r>
-        <w:t>data representa</w:t>
-      </w:r>
-      <w:r>
-        <w:t>t</w:t>
-      </w:r>
-      <w:r>
-        <w:t>ion</w:t>
+        <w:t xml:space="preserve">At a high level the basic flow of a request through this system is </w:t>
+      </w:r>
+      <w:r>
+        <w:t>as follows. T</w:t>
+      </w:r>
+      <w:r>
+        <w:t>he requested URL is compared to the regular expressions in reference</w:t>
+      </w:r>
+      <w:r>
+        <w:t>/</w:t>
+      </w:r>
+      <w:r>
+        <w:t>project</w:t>
+      </w:r>
+      <w:r>
+        <w:t>/</w:t>
+      </w:r>
+      <w:r>
+        <w:t>project/urls.py</w:t>
+      </w:r>
+      <w:r>
+        <w:t>.</w:t>
+      </w:r>
+      <w:r>
+        <w:t xml:space="preserve"> </w:t>
+      </w:r>
+      <w:r>
+        <w:t>I</w:t>
+      </w:r>
+      <w:r>
+        <w:t xml:space="preserve">t is </w:t>
+      </w:r>
+      <w:r>
+        <w:t xml:space="preserve">then </w:t>
+      </w:r>
+      <w:r>
+        <w:t>passed to the</w:t>
+      </w:r>
+      <w:r>
+        <w:t xml:space="preserve"> urls.py in the</w:t>
+      </w:r>
+      <w:r>
+        <w:t xml:space="preserve"> </w:t>
+      </w:r>
+      <w:r>
+        <w:t>appropriate application</w:t>
+      </w:r>
+      <w:r>
+        <w:t xml:space="preserve"> where is compared to the </w:t>
+      </w:r>
+      <w:r>
+        <w:t xml:space="preserve">URLs </w:t>
+      </w:r>
+      <w:r>
+        <w:t>configure</w:t>
+      </w:r>
+      <w:r>
+        <w:t>d</w:t>
+      </w:r>
+      <w:r>
+        <w:t xml:space="preserve"> there</w:t>
+      </w:r>
+      <w:r>
+        <w:t>.</w:t>
+      </w:r>
+      <w:r>
+        <w:t xml:space="preserve"> </w:t>
+      </w:r>
+      <w:r>
+        <w:t>If a</w:t>
+      </w:r>
+      <w:r>
+        <w:t xml:space="preserve"> match</w:t>
+      </w:r>
+      <w:r>
+        <w:t xml:space="preserve"> is made,</w:t>
+      </w:r>
+      <w:r>
+        <w:t xml:space="preserve"> </w:t>
+      </w:r>
+      <w:r>
+        <w:t>the URL</w:t>
+      </w:r>
+      <w:r>
+        <w:t xml:space="preserve"> i</w:t>
+      </w:r>
+      <w:r>
+        <w:t>s pass</w:t>
+      </w:r>
+      <w:r>
+        <w:t>ed</w:t>
+      </w:r>
+      <w:r>
+        <w:t xml:space="preserve"> to the appropriate </w:t>
+      </w:r>
+      <w:r>
+        <w:t xml:space="preserve">handler </w:t>
+      </w:r>
+      <w:r>
+        <w:t xml:space="preserve">in </w:t>
+      </w:r>
+      <w:r>
+        <w:t xml:space="preserve">the </w:t>
+      </w:r>
+      <w:r>
+        <w:t>views.py</w:t>
+      </w:r>
+      <w:r>
+        <w:t xml:space="preserve"> file</w:t>
+      </w:r>
+      <w:r>
+        <w:t>.</w:t>
+      </w:r>
+    </w:p>
+    <w:p>
+      <w:r>
+        <w:t>In both cases t</w:t>
+      </w:r>
+      <w:r>
+        <w:t xml:space="preserve">he view script, view.py, contains all of the actual application processing. This file is divided into three sections. The first section contains all of the methods </w:t>
+      </w:r>
+      <w:r>
+        <w:t xml:space="preserve">required </w:t>
+      </w:r>
+      <w:r>
+        <w:t>to handle the CANAR</w:t>
+      </w:r>
+      <w:r>
+        <w:t>I</w:t>
+      </w:r>
+      <w:r>
+        <w:t xml:space="preserve">E RPI API, the two most notable methods being ‘info’ and ‘stats’ which are annotated with and api_view from the django-rest-framework </w:t>
+      </w:r>
+      <w:r>
+        <w:t>API</w:t>
+      </w:r>
+      <w:r>
+        <w:t xml:space="preserve"> to help with processing REST calls. The</w:t>
+      </w:r>
+      <w:r>
+        <w:t>se</w:t>
+      </w:r>
+      <w:r>
+        <w:t xml:space="preserve"> methods </w:t>
+      </w:r>
+      <w:r>
+        <w:t>check to see what ‘Accept’ header has been set in the request</w:t>
+      </w:r>
+      <w:r>
+        <w:t>.</w:t>
+      </w:r>
+      <w:r>
+        <w:t xml:space="preserve"> </w:t>
+      </w:r>
+      <w:r>
+        <w:t>I</w:t>
+      </w:r>
+      <w:r>
+        <w:t>f it is ‘application/json’ then a JSON representation of the data is returned</w:t>
+      </w:r>
+      <w:r>
+        <w:t>;</w:t>
+      </w:r>
+      <w:r>
+        <w:t xml:space="preserve"> otherwise </w:t>
+      </w:r>
+      <w:r>
+        <w:t>an</w:t>
+      </w:r>
+      <w:r>
+        <w:t xml:space="preserve"> HTML representation i</w:t>
       </w:r>
       <w:r>
         <w:t>s</w:t>
       </w:r>
       <w:r>
-        <w:t xml:space="preserve"> into the JSON format required by the API.</w:t>
-      </w:r>
-    </w:p>
-    <w:p>
-      <w:pPr>
-        <w:ind w:left="720"/>
-      </w:pPr>
-      <w:r>
-        <w:t xml:space="preserve">tests.py – Unit tests to </w:t>
-      </w:r>
-      <w:r>
-        <w:t xml:space="preserve">test </w:t>
-      </w:r>
-      <w:r>
-        <w:t>the functionality of the application. In this project all of the unit test</w:t>
+        <w:t xml:space="preserve"> rendered from the appropriate template. </w:t>
+      </w:r>
+      <w:r>
+        <w:t xml:space="preserve"> </w:t>
+      </w:r>
+      <w:r>
+        <w:t>The rest of the API methods either redirect to an appropriate URL or return a rendered template directly.</w:t>
+      </w:r>
+    </w:p>
+    <w:p>
+      <w:r>
+        <w:t xml:space="preserve">The second section </w:t>
+      </w:r>
+      <w:r>
+        <w:t>of</w:t>
+      </w:r>
+      <w:r>
+        <w:t xml:space="preserve"> file </w:t>
+      </w:r>
+      <w:r>
+        <w:t xml:space="preserve">view.py </w:t>
+      </w:r>
+      <w:r>
+        <w:t>contains methods to run the sample application</w:t>
       </w:r>
       <w:r>
         <w:t>s</w:t>
       </w:r>
       <w:r>
-        <w:t xml:space="preserve"> are contained in this one file.</w:t>
-      </w:r>
-    </w:p>
-    <w:p>
-      <w:pPr>
-        <w:ind w:left="720"/>
-      </w:pPr>
-      <w:r>
-        <w:t>views.py – This is the main application code for the service.</w:t>
-      </w:r>
-    </w:p>
-    <w:p>
-      <w:pPr>
-        <w:ind w:left="720"/>
-      </w:pPr>
-      <w:r>
-        <w:t xml:space="preserve">urls.py – Configures the </w:t>
-      </w:r>
-      <w:r>
-        <w:t xml:space="preserve">URL </w:t>
-      </w:r>
-      <w:r>
-        <w:t>routing to view based on regular expression rules.</w:t>
-      </w:r>
-    </w:p>
-    <w:p>
-      <w:pPr>
-        <w:ind w:left="720"/>
-      </w:pPr>
-      <w:r>
-        <w:t>templates/ - This subdirectory contains the templates for the various HTML pages rendered by the view.</w:t>
-      </w:r>
-    </w:p>
-    <w:p>
-      <w:r>
-        <w:t xml:space="preserve">At a high level the basic flow of a request through this system is </w:t>
-      </w:r>
-      <w:r>
-        <w:t>as follows. T</w:t>
-      </w:r>
-      <w:r>
-        <w:t>he requested URL is compared to the regular expressions in reference</w:t>
-      </w:r>
-      <w:r>
-        <w:t>/</w:t>
-      </w:r>
-      <w:r>
-        <w:t>project</w:t>
-      </w:r>
-      <w:r>
-        <w:t>/</w:t>
-      </w:r>
-      <w:r>
-        <w:t>project/urls.py</w:t>
-      </w:r>
-      <w:r>
-        <w:t>.</w:t>
+        <w:t xml:space="preserve"> th</w:t>
+      </w:r>
+      <w:r>
+        <w:t>at the API is reporting on. The</w:t>
       </w:r>
       <w:r>
         <w:t xml:space="preserve"> </w:t>
       </w:r>
       <w:r>
-        <w:t>I</w:t>
-      </w:r>
-      <w:r>
-        <w:t xml:space="preserve">t is </w:t>
-      </w:r>
-      <w:r>
-        <w:t xml:space="preserve">then </w:t>
-      </w:r>
-      <w:r>
-        <w:t>passed to the reference</w:t>
-      </w:r>
-      <w:r>
-        <w:t>/</w:t>
-      </w:r>
-      <w:r>
-        <w:t>project</w:t>
-      </w:r>
-      <w:r>
-        <w:t>/</w:t>
-      </w:r>
-      <w:r>
-        <w:t xml:space="preserve">canarie_api/urls.py file where is compared to the </w:t>
-      </w:r>
-      <w:r>
-        <w:t xml:space="preserve">URLs </w:t>
-      </w:r>
-      <w:r>
-        <w:t>configure</w:t>
-      </w:r>
-      <w:r>
-        <w:t>d</w:t>
-      </w:r>
-      <w:r>
-        <w:t xml:space="preserve"> there</w:t>
-      </w:r>
-      <w:r>
-        <w:t>.</w:t>
+        <w:t xml:space="preserve">sample </w:t>
+      </w:r>
+      <w:r>
+        <w:t>application</w:t>
+      </w:r>
+      <w:r>
+        <w:t>s have</w:t>
+      </w:r>
+      <w:r>
+        <w:t xml:space="preserve"> deliberately been kept a very simple</w:t>
+      </w:r>
+      <w:r>
+        <w:t xml:space="preserve"> in order to just outline the use of the API.</w:t>
       </w:r>
       <w:r>
         <w:t xml:space="preserve"> </w:t>
       </w:r>
-      <w:r>
-        <w:t>If a</w:t>
-      </w:r>
-      <w:r>
-        <w:t xml:space="preserve"> match</w:t>
-      </w:r>
-      <w:r>
-        <w:t xml:space="preserve"> is made,</w:t>
+    </w:p>
+    <w:p>
+      <w:r>
+        <w:t>For the service t</w:t>
+      </w:r>
+      <w:r>
+        <w:t xml:space="preserve">he main app method renders a page template with the current statistic data and contains a form for incrementing the count and resetting it. The ‘usage’ method is called from the form submit, then depending on the form fields that have been set the it calls </w:t>
+      </w:r>
+      <w:r>
+        <w:t>method to either increment the counter or reset it and store the last update time.</w:t>
+      </w:r>
+      <w:r>
+        <w:t xml:space="preserve"> There are also two methods, ‘add’ and ‘reset’ to expose this functionality programmatically. The final method in this section allows the service ‘info’ to be updated via a REST PUT.</w:t>
+      </w:r>
+    </w:p>
+    <w:p>
+      <w:r>
+        <w:t>The platform renders a simple control for that allows starts and stops a random polling to the service. The page displays the number of interactions with the platform, that last time the statistics were reset, whether it is currently polling the service or not and the currently configured min and max second values for each subsequent poll.</w:t>
+      </w:r>
+    </w:p>
+    <w:p>
+      <w:r>
+        <w:t>The third section contains utility methods to support the API and application.</w:t>
+      </w:r>
+    </w:p>
+    <w:p>
+      <w:pPr>
+        <w:pStyle w:val="Heading1"/>
+      </w:pPr>
+      <w:r>
+        <w:t>How to use</w:t>
+      </w:r>
+      <w:r>
+        <w:t xml:space="preserve"> the service</w:t>
+      </w:r>
+    </w:p>
+    <w:p>
+      <w:r>
+        <w:t xml:space="preserve">This section will explain how to </w:t>
+      </w:r>
+      <w:r>
+        <w:t>use</w:t>
+      </w:r>
+      <w:r>
+        <w:t xml:space="preserve"> the </w:t>
+      </w:r>
+      <w:r>
+        <w:t xml:space="preserve">service </w:t>
+      </w:r>
+      <w:r>
+        <w:t>application.</w:t>
+      </w:r>
+    </w:p>
+    <w:p>
+      <w:pPr>
+        <w:pStyle w:val="Heading2"/>
+      </w:pPr>
+      <w:r>
+        <w:t>Main application</w:t>
+      </w:r>
+    </w:p>
+    <w:p>
+      <w:r>
+        <w:t>Browse to:</w:t>
+      </w:r>
+    </w:p>
+    <w:p>
+      <w:r>
+        <w:t>&lt;server-base-url&gt;/</w:t>
+      </w:r>
+      <w:r>
+        <w:t>reference/service/app</w:t>
       </w:r>
       <w:r>
         <w:t xml:space="preserve"> </w:t>
       </w:r>
-      <w:r>
-        <w:t>the URL</w:t>
-      </w:r>
-      <w:r>
-        <w:t xml:space="preserve"> i</w:t>
-      </w:r>
-      <w:r>
-        <w:t>s pass</w:t>
-      </w:r>
-      <w:r>
-        <w:t>ed</w:t>
-      </w:r>
-      <w:r>
-        <w:t xml:space="preserve"> to the appropriate </w:t>
-      </w:r>
-      <w:r>
-        <w:t xml:space="preserve">handler </w:t>
-      </w:r>
-      <w:r>
-        <w:t>in views.py.</w:t>
-      </w:r>
-    </w:p>
-    <w:p>
-      <w:r>
-        <w:t xml:space="preserve">The view script, view.py, contains all of the actual application processing. This file is divided into three sections. The first section contains all of the methods </w:t>
-      </w:r>
-      <w:r>
-        <w:t xml:space="preserve">required </w:t>
-      </w:r>
-      <w:r>
-        <w:t>to handle the CANAR</w:t>
-      </w:r>
-      <w:r>
-        <w:t>I</w:t>
-      </w:r>
-      <w:r>
-        <w:t xml:space="preserve">E RPI API, the two most notable methods being ‘info’ and ‘stats’ which are annotated with and api_view from the django-rest-framework </w:t>
-      </w:r>
-      <w:r>
-        <w:t>API</w:t>
-      </w:r>
-      <w:r>
-        <w:t xml:space="preserve"> to help with processing REST calls. The</w:t>
-      </w:r>
-      <w:r>
-        <w:t>se</w:t>
-      </w:r>
-      <w:r>
-        <w:t xml:space="preserve"> methods </w:t>
-      </w:r>
-      <w:r>
-        <w:t>check to see what ‘Accept’ header has been set in the request</w:t>
-      </w:r>
-      <w:r>
-        <w:t>.</w:t>
-      </w:r>
-      <w:r>
-        <w:t xml:space="preserve"> </w:t>
-      </w:r>
-      <w:r>
-        <w:t>I</w:t>
-      </w:r>
-      <w:r>
-        <w:t>f it is ‘application/json’ then a JSON representation of the data is returned</w:t>
-      </w:r>
-      <w:r>
-        <w:t>;</w:t>
-      </w:r>
-      <w:r>
-        <w:t xml:space="preserve"> otherwise </w:t>
-      </w:r>
-      <w:r>
-        <w:t>an</w:t>
-      </w:r>
-      <w:r>
-        <w:t xml:space="preserve"> HTML representation i</w:t>
-      </w:r>
-      <w:r>
-        <w:t>s</w:t>
-      </w:r>
-      <w:r>
-        <w:t xml:space="preserve"> rendered from the appropriate template. </w:t>
-      </w:r>
-      <w:r>
-        <w:t xml:space="preserve"> </w:t>
-      </w:r>
-      <w:r>
-        <w:t>The rest of the API methods either redirect to an appropriate URL or return a rendered template directly.</w:t>
-      </w:r>
-    </w:p>
-    <w:p>
-      <w:r>
-        <w:t xml:space="preserve">The second section </w:t>
-      </w:r>
-      <w:r>
-        <w:t>of</w:t>
-      </w:r>
-      <w:r>
-        <w:t xml:space="preserve"> file </w:t>
-      </w:r>
-      <w:r>
-        <w:t xml:space="preserve">view.py </w:t>
-      </w:r>
-      <w:r>
-        <w:t>contains methods to run the sample application that the API is reporting on. This</w:t>
-      </w:r>
-      <w:r>
-        <w:t xml:space="preserve"> </w:t>
-      </w:r>
-      <w:r>
-        <w:t xml:space="preserve">sample </w:t>
-      </w:r>
-      <w:r>
-        <w:t>application</w:t>
-      </w:r>
-      <w:r>
-        <w:t xml:space="preserve"> has deliberately been kept a very simple</w:t>
-      </w:r>
-      <w:r>
-        <w:t xml:space="preserve"> in order to just outline the use of the API.</w:t>
-      </w:r>
-      <w:r>
-        <w:t xml:space="preserve"> The main app method renders a page template with the current statistic data and contains a form for incrementing the count and resetting it. The ‘usage’ method is called from the form submit, then depending on the form fields that have been set the it calls </w:t>
-      </w:r>
-      <w:r>
-        <w:t>method to either increment the counter or reset it and store the last update time.</w:t>
-      </w:r>
-      <w:r>
-        <w:t xml:space="preserve"> There are also two methods, ‘add’ and ‘reset’ to expose this functionality programmatically. The final method in this section allows the service ‘info’ to be updated via a REST PUT.</w:t>
-      </w:r>
-    </w:p>
-    <w:p>
-      <w:r>
-        <w:t>The third section contains utility methods to support the API and application.</w:t>
-      </w:r>
-    </w:p>
-    <w:p>
-      <w:pPr>
-        <w:pStyle w:val="Heading1"/>
-      </w:pPr>
-      <w:r>
-        <w:t>How to use</w:t>
-      </w:r>
-    </w:p>
-    <w:p>
-      <w:r>
-        <w:t xml:space="preserve">This section will explain how to </w:t>
-      </w:r>
-      <w:r>
-        <w:t>use</w:t>
-      </w:r>
-      <w:r>
-        <w:t xml:space="preserve"> the application.</w:t>
-      </w:r>
-    </w:p>
-    <w:p>
-      <w:r>
-        <w:t>To use the application browse to the main application page at</w:t>
-      </w:r>
-      <w:r>
-        <w:t>:</w:t>
-      </w:r>
-      <w:r>
-        <w:t xml:space="preserve"> </w:t>
-      </w:r>
-    </w:p>
-    <w:p>
-      <w:r>
-        <w:t>&lt;server-base-url&gt;/</w:t>
-      </w:r>
-      <w:r>
-        <w:t>reference/service/app</w:t>
-      </w:r>
-      <w:r>
-        <w:t xml:space="preserve"> </w:t>
-      </w:r>
     </w:p>
     <w:p>
       <w:r>
@@ -737,6 +1195,7 @@
     </w:p>
     <w:p>
       <w:r>
+        <w:lastRenderedPageBreak/>
         <w:t xml:space="preserve">The </w:t>
       </w:r>
       <w:r>
@@ -923,6 +1382,9 @@
       <w:r>
         <w:t>&gt;”</w:t>
       </w:r>
+      <w:r>
+        <w:t>,</w:t>
+      </w:r>
     </w:p>
     <w:p>
       <w:pPr>
@@ -933,6 +1395,9 @@
         <w:tab/>
         <w:t>“version” : “&lt;new-version&gt;”</w:t>
       </w:r>
+      <w:r>
+        <w:t>,</w:t>
+      </w:r>
     </w:p>
     <w:p>
       <w:pPr>
@@ -943,6 +1408,9 @@
       <w:r>
         <w:t>“institution” : “&lt;new-institution&gt;”</w:t>
       </w:r>
+      <w:r>
+        <w:t>,</w:t>
+      </w:r>
     </w:p>
     <w:p>
       <w:pPr>
@@ -951,13 +1419,83 @@
         <w:ind w:firstLine="720"/>
       </w:pPr>
       <w:r>
-        <w:t>“releaseTime” : “&lt;new-release-time&gt;””</w:t>
+        <w:t>“rele</w:t>
+      </w:r>
+      <w:r>
+        <w:t>aseTime” : “&lt;new-release-time&gt;”,</w:t>
       </w:r>
     </w:p>
     <w:p>
       <w:pPr>
         <w:pStyle w:val="Code"/>
         <w:spacing w:line="240" w:lineRule="auto"/>
+        <w:ind w:firstLine="720"/>
+      </w:pPr>
+      <w:r>
+        <w:t>“</w:t>
+      </w:r>
+      <w:r>
+        <w:t>researchSubject</w:t>
+      </w:r>
+      <w:r>
+        <w:t>”</w:t>
+      </w:r>
+      <w:r>
+        <w:t xml:space="preserve"> </w:t>
+      </w:r>
+      <w:r>
+        <w:t>:</w:t>
+      </w:r>
+      <w:r>
+        <w:t xml:space="preserve"> </w:t>
+      </w:r>
+      <w:r>
+        <w:t>”</w:t>
+      </w:r>
+      <w:r>
+        <w:t>&lt;new-research-subject&gt;</w:t>
+      </w:r>
+      <w:r>
+        <w:t>”</w:t>
+      </w:r>
+      <w:r>
+        <w:t>,</w:t>
+      </w:r>
+    </w:p>
+    <w:p>
+      <w:pPr>
+        <w:pStyle w:val="Code"/>
+        <w:spacing w:line="240" w:lineRule="auto"/>
+        <w:ind w:firstLine="720"/>
+      </w:pPr>
+      <w:r>
+        <w:t>“supportEmail” : “&lt;new-support-email&gt;”,</w:t>
+      </w:r>
+    </w:p>
+    <w:p>
+      <w:pPr>
+        <w:pStyle w:val="Code"/>
+        <w:spacing w:line="240" w:lineRule="auto"/>
+        <w:ind w:firstLine="720"/>
+      </w:pPr>
+      <w:r>
+        <w:t>“category” : “&lt;new-category&gt;”,</w:t>
+      </w:r>
+    </w:p>
+    <w:p>
+      <w:pPr>
+        <w:pStyle w:val="Code"/>
+        <w:spacing w:line="240" w:lineRule="auto"/>
+        <w:ind w:firstLine="720"/>
+      </w:pPr>
+      <w:r>
+        <w:t>“tags” : [“&lt;new-tag-1&gt;”, “&lt;new-tag-2&gt;” …]</w:t>
+      </w:r>
+    </w:p>
+    <w:p>
+      <w:pPr>
+        <w:pStyle w:val="Code"/>
+        <w:spacing w:line="240" w:lineRule="auto"/>
       </w:pPr>
       <w:r>
         <w:t xml:space="preserve">} </w:t>
@@ -966,7 +1504,37 @@
     <w:p/>
     <w:p>
       <w:r>
-        <w:t>The info will be updated with the new values and it will return a JSON object containing these new settings in the same format.</w:t>
+        <w:t>The info</w:t>
+      </w:r>
+      <w:r>
+        <w:t xml:space="preserve"> settings for the service</w:t>
+      </w:r>
+      <w:r>
+        <w:t xml:space="preserve"> will be updated with the new values and it will return a JSON object containing these new settings in the same format.</w:t>
+      </w:r>
+      <w:r>
+        <w:t xml:space="preserve"> </w:t>
+      </w:r>
+    </w:p>
+    <w:p>
+      <w:bookmarkStart w:id="25" w:name="_GoBack"/>
+      <w:bookmarkEnd w:id="25"/>
+      <w:r>
+        <w:t>Release time should be in the format ‘</w:t>
+      </w:r>
+      <w:r>
+        <w:t>%Y-%m-%dT%H:%M:%SZ</w:t>
+      </w:r>
+      <w:r>
+        <w:t xml:space="preserve">’. </w:t>
+      </w:r>
+    </w:p>
+    <w:p>
+      <w:pPr>
+        <w:pStyle w:val="Heading2"/>
+      </w:pPr>
+      <w:r>
+        <w:t>General usage</w:t>
       </w:r>
     </w:p>
     <w:p>
@@ -982,9 +1550,314 @@
     </w:p>
     <w:p>
       <w:pPr>
+        <w:pStyle w:val="Heading1"/>
+      </w:pPr>
+      <w:r>
+        <w:lastRenderedPageBreak/>
+        <w:t>How to use the platform</w:t>
+      </w:r>
+    </w:p>
+    <w:p>
+      <w:r>
+        <w:t>This section explains how to use the platform.</w:t>
+      </w:r>
+    </w:p>
+    <w:p>
+      <w:pPr>
         <w:pStyle w:val="Heading2"/>
       </w:pPr>
       <w:r>
+        <w:t>Main application</w:t>
+      </w:r>
+    </w:p>
+    <w:p>
+      <w:r>
+        <w:t>Browse to:</w:t>
+      </w:r>
+    </w:p>
+    <w:p>
+      <w:r>
+        <w:t xml:space="preserve">&lt;server-base-url&gt;/reference/platform/app </w:t>
+      </w:r>
+    </w:p>
+    <w:p>
+      <w:r>
+        <w:t xml:space="preserve">The </w:t>
+      </w:r>
+      <w:r>
+        <w:t>will display a simple page that allows you to see the current stats about the platform and along with the current service polling state. There are buttons to start and stop the polling as well as a button to reset the current usage count. Both starting and stopping the service will result in a usage increase.</w:t>
+      </w:r>
+    </w:p>
+    <w:p>
+      <w:pPr>
+        <w:pStyle w:val="Heading2"/>
+      </w:pPr>
+      <w:r>
+        <w:t>Update</w:t>
+      </w:r>
+    </w:p>
+    <w:p>
+      <w:r>
+        <w:t>POST &lt;server-base-url&gt;/re</w:t>
+      </w:r>
+      <w:r>
+        <w:t>ference/platform/update</w:t>
+      </w:r>
+    </w:p>
+    <w:p>
+      <w:r>
+        <w:t>With a form encoded</w:t>
+      </w:r>
+      <w:r>
+        <w:t xml:space="preserve"> payload in the form “</w:t>
+      </w:r>
+      <w:r>
+        <w:t>action</w:t>
+      </w:r>
+      <w:r>
+        <w:t>” : “&lt;action&gt;” where &lt;action&gt;</w:t>
+      </w:r>
+      <w:r>
+        <w:t xml:space="preserve"> is one</w:t>
+      </w:r>
+      <w:r>
+        <w:t xml:space="preserve"> of ‘start’, ‘stop’ or ‘reset’.</w:t>
+      </w:r>
+    </w:p>
+    <w:p>
+      <w:r>
+        <w:t>This will either start or stop polling the service depending on the parameter supplied or reset the usage statistics.</w:t>
+      </w:r>
+    </w:p>
+    <w:p>
+      <w:r>
+        <w:t>A simple</w:t>
+      </w:r>
+      <w:r>
+        <w:t xml:space="preserve"> example of this using the python requests library is:</w:t>
+      </w:r>
+    </w:p>
+    <w:p>
+      <w:pPr>
+        <w:pStyle w:val="Code"/>
+      </w:pPr>
+      <w:r>
+        <w:t>reference_url = 'http://localhost:8000'</w:t>
+      </w:r>
+    </w:p>
+    <w:p>
+      <w:pPr>
+        <w:pStyle w:val="Code"/>
+      </w:pPr>
+      <w:r>
+        <w:t>headers = {'accept': 'application/json'}</w:t>
+      </w:r>
+    </w:p>
+    <w:p>
+      <w:pPr>
+        <w:pStyle w:val="Code"/>
+      </w:pPr>
+      <w:r>
+        <w:t>payload = {'action': 'start'}</w:t>
+      </w:r>
+    </w:p>
+    <w:p>
+      <w:pPr>
+        <w:pStyle w:val="Code"/>
+      </w:pPr>
+      <w:r>
+        <w:t>r = requests.post('{}</w:t>
+      </w:r>
+      <w:r>
+        <w:t>/reference/platform/update'.format(reference_url), headers=headers, data=payload)</w:t>
+      </w:r>
+    </w:p>
+    <w:p>
+      <w:pPr>
+        <w:pStyle w:val="Heading2"/>
+      </w:pPr>
+      <w:r>
+        <w:t>SetInfo</w:t>
+      </w:r>
+    </w:p>
+    <w:p>
+      <w:r>
+        <w:t>PUT &lt;server-base_url&gt;/reference/service/setinfo</w:t>
+      </w:r>
+    </w:p>
+    <w:p>
+      <w:pPr>
+        <w:spacing w:after="0"/>
+      </w:pPr>
+      <w:r>
+        <w:t>This expects a JSON payload in the form of the ‘info’ object detailed in the CANARIE Research Middle ware API document. i.e.</w:t>
+      </w:r>
+      <w:r>
+        <w:br/>
+      </w:r>
+    </w:p>
+    <w:p>
+      <w:pPr>
+        <w:spacing w:after="0"/>
+      </w:pPr>
+      <w:r>
+        <w:t>{</w:t>
+      </w:r>
+      <w:r>
+        <w:tab/>
+      </w:r>
+      <w:r>
+        <w:tab/>
+      </w:r>
+    </w:p>
+    <w:p>
+      <w:pPr>
+        <w:spacing w:after="0"/>
+        <w:ind w:firstLine="720"/>
+      </w:pPr>
+      <w:r>
+        <w:t>“name” : “&lt;new-name&gt;”,</w:t>
+      </w:r>
+    </w:p>
+    <w:p>
+      <w:pPr>
+        <w:pStyle w:val="Code"/>
+        <w:spacing w:line="240" w:lineRule="auto"/>
+      </w:pPr>
+      <w:r>
+        <w:tab/>
+        <w:t>“synopsis” :</w:t>
+      </w:r>
+      <w:r>
+        <w:tab/>
+        <w:t xml:space="preserve"> “&lt;new-synopsis&gt;”,</w:t>
+      </w:r>
+    </w:p>
+    <w:p>
+      <w:pPr>
+        <w:pStyle w:val="Code"/>
+        <w:spacing w:line="240" w:lineRule="auto"/>
+      </w:pPr>
+      <w:r>
+        <w:tab/>
+        <w:t>“version” : “&lt;new-version&gt;”,</w:t>
+      </w:r>
+    </w:p>
+    <w:p>
+      <w:pPr>
+        <w:pStyle w:val="Code"/>
+        <w:spacing w:line="240" w:lineRule="auto"/>
+        <w:ind w:firstLine="720"/>
+      </w:pPr>
+      <w:r>
+        <w:t>“institution” : “&lt;new-institution&gt;”,</w:t>
+      </w:r>
+    </w:p>
+    <w:p>
+      <w:pPr>
+        <w:pStyle w:val="Code"/>
+        <w:spacing w:line="240" w:lineRule="auto"/>
+        <w:ind w:firstLine="720"/>
+      </w:pPr>
+      <w:r>
+        <w:t>“releaseTime” : “&lt;new-release-time&gt;”,</w:t>
+      </w:r>
+    </w:p>
+    <w:p>
+      <w:pPr>
+        <w:pStyle w:val="Code"/>
+        <w:spacing w:line="240" w:lineRule="auto"/>
+        <w:ind w:firstLine="720"/>
+      </w:pPr>
+      <w:r>
+        <w:t>“researchSubject” : ”&lt;new-research-subject&gt;”,</w:t>
+      </w:r>
+    </w:p>
+    <w:p>
+      <w:pPr>
+        <w:pStyle w:val="Code"/>
+        <w:spacing w:line="240" w:lineRule="auto"/>
+        <w:ind w:firstLine="720"/>
+      </w:pPr>
+      <w:r>
+        <w:t>“supportEmail” : “&lt;new-support-email&gt;”,</w:t>
+      </w:r>
+    </w:p>
+    <w:p>
+      <w:pPr>
+        <w:pStyle w:val="Code"/>
+        <w:spacing w:line="240" w:lineRule="auto"/>
+        <w:ind w:firstLine="720"/>
+      </w:pPr>
+      <w:r>
+        <w:t xml:space="preserve"> “tags” : [“&lt;new-tag-1&gt;”, “&lt;new-tag-2&gt;” …]</w:t>
+      </w:r>
+    </w:p>
+    <w:p>
+      <w:pPr>
+        <w:pStyle w:val="Code"/>
+        <w:spacing w:line="240" w:lineRule="auto"/>
+      </w:pPr>
+      <w:r>
+        <w:t xml:space="preserve">} </w:t>
+      </w:r>
+    </w:p>
+    <w:p/>
+    <w:p>
+      <w:r>
+        <w:lastRenderedPageBreak/>
+        <w:t>The info settings for the service will be updated with the new values and it will return a JSON object containing these new settings in the same format. Release time should be in the format ‘</w:t>
+      </w:r>
+      <w:r>
+        <w:t>%Y-%m-%dT%H:%M:%SZ</w:t>
+      </w:r>
+      <w:r>
+        <w:t xml:space="preserve">’. </w:t>
+      </w:r>
+    </w:p>
+    <w:p>
+      <w:pPr>
+        <w:pStyle w:val="Heading1"/>
+      </w:pPr>
+      <w:r>
+        <w:t>Admin console</w:t>
+      </w:r>
+    </w:p>
+    <w:p>
+      <w:r>
+        <w:t xml:space="preserve">Many of the parameters </w:t>
+      </w:r>
+      <w:r>
+        <w:t xml:space="preserve">and settings </w:t>
+      </w:r>
+      <w:r>
+        <w:t>can also be</w:t>
+      </w:r>
+      <w:r>
+        <w:t xml:space="preserve"> modified using the django administration console. This can be accessed at:</w:t>
+      </w:r>
+    </w:p>
+    <w:p>
+      <w:r>
+        <w:t xml:space="preserve"> </w:t>
+      </w:r>
+      <w:r>
+        <w:t>&lt;server-base_url&gt;/admin</w:t>
+      </w:r>
+    </w:p>
+    <w:p>
+      <w:r>
+        <w:t>The admin credentials are those supplied when the django database is created. More user credentials can be created if needed. This admin console allows administration of both service and platform data.</w:t>
+      </w:r>
+      <w:r>
+        <w:t xml:space="preserve"> The database is populated with default data the first time that data is accessed. So, for example, browsing to the platform/info page may be required after installation to populate the default info data. </w:t>
+      </w:r>
+    </w:p>
+    <w:p>
+      <w:pPr>
+        <w:pStyle w:val="Heading1"/>
+      </w:pPr>
+      <w:r>
         <w:t>Deployment</w:t>
       </w:r>
     </w:p>
@@ -1000,8 +1873,40 @@
       </w:r>
     </w:p>
     <w:p>
-      <w:r>
-        <w:t>In both cases the data</w:t>
+      <w:pPr>
+        <w:pStyle w:val="Heading3"/>
+      </w:pPr>
+      <w:r>
+        <w:t>General configuration</w:t>
+      </w:r>
+    </w:p>
+    <w:p>
+      <w:r>
+        <w:t>To install the required libraries a requirements.txt file is provided in the reference project. To install all of the libraries the following command can be run:</w:t>
+      </w:r>
+    </w:p>
+    <w:p>
+      <w:pPr>
+        <w:pStyle w:val="Code"/>
+      </w:pPr>
+      <w:r>
+        <w:t>pip install –r requirements.txt</w:t>
+      </w:r>
+    </w:p>
+    <w:p>
+      <w:pPr>
+        <w:pStyle w:val="Code"/>
+      </w:pPr>
+    </w:p>
+    <w:p>
+      <w:r>
+        <w:t xml:space="preserve">In both the development and </w:t>
+      </w:r>
+      <w:r>
+        <w:t>production</w:t>
+      </w:r>
+      <w:r>
+        <w:t xml:space="preserve"> cases the data</w:t>
       </w:r>
       <w:r>
         <w:t>b</w:t>
@@ -1023,21 +1928,135 @@
       <w:pPr>
         <w:pStyle w:val="Code"/>
         <w:rPr>
-          <w:ins w:id="1" w:author="Scott Henwood" w:date="2014-01-14T16:22:00Z"/>
-        </w:rPr>
-      </w:pPr>
-      <w:r>
-        <w:t>python manage.py syncdb</w:t>
-      </w:r>
-    </w:p>
-    <w:p>
-      <w:pPr>
-        <w:pStyle w:val="Code"/>
-      </w:pPr>
-    </w:p>
-    <w:p>
-      <w:r>
-        <w:t>For this application it is not necessary to create an admin user.</w:t>
+          <w:ins w:id="26" w:author="Scott Henwood" w:date="2014-01-14T16:22:00Z"/>
+        </w:rPr>
+      </w:pPr>
+      <w:r>
+        <w:t>./</w:t>
+      </w:r>
+      <w:r>
+        <w:t>manage.py syncdb</w:t>
+      </w:r>
+    </w:p>
+    <w:p>
+      <w:pPr>
+        <w:pStyle w:val="Code"/>
+      </w:pPr>
+    </w:p>
+    <w:p>
+      <w:r>
+        <w:t>An admin user should be created</w:t>
+      </w:r>
+      <w:r>
+        <w:t xml:space="preserve"> when prompted</w:t>
+      </w:r>
+      <w:r>
+        <w:t xml:space="preserve"> to be able to access the </w:t>
+      </w:r>
+      <w:r>
+        <w:t xml:space="preserve">web based </w:t>
+      </w:r>
+      <w:r>
+        <w:t>admin console.</w:t>
+      </w:r>
+    </w:p>
+    <w:p>
+      <w:pPr>
+        <w:pStyle w:val="Heading2"/>
+      </w:pPr>
+      <w:r>
+        <w:t>Development</w:t>
+      </w:r>
+    </w:p>
+    <w:p>
+      <w:r>
+        <w:t xml:space="preserve">The development version is a quick way of seeing the service in action and for development and testing. It can be run in this mode </w:t>
+      </w:r>
+      <w:r>
+        <w:t>using the following command</w:t>
+      </w:r>
+      <w:r>
+        <w:t>:</w:t>
+      </w:r>
+    </w:p>
+    <w:p>
+      <w:pPr>
+        <w:pStyle w:val="Code"/>
+        <w:spacing w:line="240" w:lineRule="auto"/>
+      </w:pPr>
+      <w:r>
+        <w:t>py</w:t>
+      </w:r>
+      <w:r>
+        <w:t>thon manage.py runserver</w:t>
+      </w:r>
+      <w:r>
+        <w:t xml:space="preserve"> </w:t>
+      </w:r>
+    </w:p>
+    <w:p>
+      <w:pPr>
+        <w:pStyle w:val="Code"/>
+        <w:spacing w:line="240" w:lineRule="auto"/>
+      </w:pPr>
+    </w:p>
+    <w:p>
+      <w:r>
+        <w:t xml:space="preserve">This will launch the webserver </w:t>
+      </w:r>
+      <w:r>
+        <w:t xml:space="preserve">running on port 8000 </w:t>
+      </w:r>
+      <w:r>
+        <w:t xml:space="preserve">and </w:t>
+      </w:r>
+      <w:r>
+        <w:t>allow it to be accessed at this base URL:</w:t>
+      </w:r>
+    </w:p>
+    <w:p>
+      <w:pPr>
+        <w:pStyle w:val="Code"/>
+      </w:pPr>
+      <w:hyperlink r:id="rId13" w:history="1">
+        <w:r>
+          <w:rPr>
+            <w:rStyle w:val="Hyperlink"/>
+          </w:rPr>
+          <w:t>http://127.0.0.1:8000/</w:t>
+        </w:r>
+      </w:hyperlink>
+    </w:p>
+    <w:p>
+      <w:pPr>
+        <w:pStyle w:val="Code"/>
+      </w:pPr>
+    </w:p>
+    <w:p>
+      <w:r>
+        <w:t>The celery server will also need running and can be started using the following command:</w:t>
+      </w:r>
+    </w:p>
+    <w:p>
+      <w:pPr>
+        <w:pStyle w:val="Code"/>
+      </w:pPr>
+      <w:r>
+        <w:lastRenderedPageBreak/>
+        <w:t>celery -q -A project worker --statedb=./celery.worker.state</w:t>
+      </w:r>
+    </w:p>
+    <w:p>
+      <w:pPr>
+        <w:pStyle w:val="Heading2"/>
+      </w:pPr>
+      <w:r>
+        <w:t>Production</w:t>
+      </w:r>
+    </w:p>
+    <w:p>
+      <w:r>
+        <w:t>When running in a production environment some change to the way the application is run need to be made.</w:t>
       </w:r>
     </w:p>
     <w:p>
@@ -1045,61 +2064,20 @@
         <w:pStyle w:val="Heading3"/>
       </w:pPr>
       <w:r>
-        <w:t>Development</w:t>
-      </w:r>
-    </w:p>
-    <w:p>
-      <w:r>
-        <w:t xml:space="preserve">The development version is a quick way of seeing the service in action and for development and testing. It can be run in this mode </w:t>
-      </w:r>
-      <w:r>
-        <w:t>using the following command</w:t>
-      </w:r>
-      <w:r>
-        <w:t>:</w:t>
-      </w:r>
-    </w:p>
-    <w:p>
-      <w:pPr>
-        <w:pStyle w:val="Code"/>
-        <w:spacing w:line="240" w:lineRule="auto"/>
-      </w:pPr>
-      <w:r>
-        <w:t>py</w:t>
-      </w:r>
-      <w:r>
-        <w:t>thon manage.py runserver</w:t>
+        <w:t xml:space="preserve">Celery </w:t>
+      </w:r>
+    </w:p>
+    <w:p>
+      <w:r>
+        <w:t>In production celery should be run as a daemon process, so if you use this technology in your own projects please see the following documentation for more details:</w:t>
       </w:r>
       <w:r>
         <w:t xml:space="preserve"> </w:t>
       </w:r>
     </w:p>
     <w:p>
-      <w:pPr>
-        <w:pStyle w:val="Code"/>
-        <w:spacing w:line="240" w:lineRule="auto"/>
-      </w:pPr>
-    </w:p>
-    <w:p>
-      <w:r>
-        <w:t xml:space="preserve">This will launch the webserver </w:t>
-      </w:r>
-      <w:r>
-        <w:t xml:space="preserve">running on port 8000 </w:t>
-      </w:r>
-      <w:r>
-        <w:t xml:space="preserve">and </w:t>
-      </w:r>
-      <w:r>
-        <w:t>allow it to be accessed at this base URL:</w:t>
-      </w:r>
-    </w:p>
-    <w:p>
-      <w:pPr>
-        <w:pStyle w:val="Code"/>
-      </w:pPr>
-      <w:r>
-        <w:t>http://127.0.0.1:8000/</w:t>
+      <w:r>
+        <w:t>http://celery.readthedocs.org/en/latest/tutorials/daemonizing.html</w:t>
       </w:r>
     </w:p>
     <w:p>
@@ -1107,7 +2085,7 @@
         <w:pStyle w:val="Heading3"/>
       </w:pPr>
       <w:r>
-        <w:t>Production</w:t>
+        <w:t>Django</w:t>
       </w:r>
     </w:p>
     <w:p>
@@ -1173,7 +2151,6 @@
         <w:t>HD volumeVolume on /dev/vdc</w:t>
       </w:r>
     </w:p>
-    <w:p/>
     <w:p>
       <w:r>
         <w:t xml:space="preserve">Log in with an </w:t>
@@ -1304,6 +2281,7 @@
         <w:pStyle w:val="Heading3"/>
       </w:pPr>
       <w:r>
+        <w:lastRenderedPageBreak/>
         <w:t>Add these</w:t>
       </w:r>
       <w:r>
@@ -1520,7 +2498,7 @@
       <w:r>
         <w:t xml:space="preserve">wget </w:t>
       </w:r>
-      <w:hyperlink r:id="rId13" w:history="1">
+      <w:hyperlink r:id="rId14" w:history="1">
         <w:r>
           <w:rPr>
             <w:rStyle w:val="Hyperlink"/>
@@ -1692,6 +2670,7 @@
         <w:pStyle w:val="Code"/>
       </w:pPr>
       <w:r>
+        <w:lastRenderedPageBreak/>
         <w:tab/>
         <w:t>libdl.so.2 =&gt; /lib64/libdl.so.2 (0x00007ff401741000)</w:t>
       </w:r>
@@ -1913,7 +2892,7 @@
       <w:r>
         <w:t xml:space="preserve">wget </w:t>
       </w:r>
-      <w:hyperlink r:id="rId14" w:history="1">
+      <w:hyperlink r:id="rId15" w:history="1">
         <w:r>
           <w:rPr>
             <w:rStyle w:val="Hyperlink"/>
@@ -1998,7 +2977,7 @@
         </w:rPr>
         <w:t xml:space="preserve">wget </w:t>
       </w:r>
-      <w:hyperlink r:id="rId15" w:history="1">
+      <w:hyperlink r:id="rId16" w:history="1">
         <w:r>
           <w:rPr>
             <w:rStyle w:val="Hyperlink"/>
@@ -2128,6 +3107,7 @@
         <w:rPr>
           <w:rStyle w:val="typ"/>
         </w:rPr>
+        <w:lastRenderedPageBreak/>
         <w:t>Add to load module section</w:t>
       </w:r>
     </w:p>
@@ -2503,6 +3483,7 @@
         <w:pStyle w:val="Code"/>
       </w:pPr>
       <w:r>
+        <w:lastRenderedPageBreak/>
         <w:t>cd srv/www</w:t>
       </w:r>
     </w:p>
@@ -2541,7 +3522,13 @@
         <w:t>c</w:t>
       </w:r>
       <w:r>
-        <w:t>d /media/volume1/www</w:t>
+        <w:t>d /media/volume1/</w:t>
+      </w:r>
+      <w:r>
+        <w:t>srv/</w:t>
+      </w:r>
+      <w:r>
+        <w:t>www</w:t>
       </w:r>
     </w:p>
     <w:p>
@@ -2616,13 +3603,8 @@
       <w:pPr>
         <w:pStyle w:val="Code"/>
       </w:pPr>
-      <w:bookmarkStart w:id="2" w:name="_GoBack"/>
-      <w:r>
-        <w:t>virtualenv --python=/usr/bin/python2.7</w:t>
-      </w:r>
-      <w:bookmarkEnd w:id="2"/>
-      <w:r>
-        <w:t xml:space="preserve"> ENV</w:t>
+      <w:r>
+        <w:t>virtualenv --python=/usr/bin/python2.7 ENV</w:t>
       </w:r>
     </w:p>
     <w:p>
@@ -2674,15 +3656,21 @@
         <w:pStyle w:val="Code"/>
       </w:pPr>
       <w:r>
-        <w:t>pip install django</w:t>
-      </w:r>
-    </w:p>
-    <w:p>
-      <w:pPr>
-        <w:pStyle w:val="Code"/>
-      </w:pPr>
-      <w:r>
-        <w:t>pip install djangorestframework</w:t>
+        <w:t xml:space="preserve">cd </w:t>
+      </w:r>
+      <w:r>
+        <w:t>/media/volume1/srv/www/research_software/reference</w:t>
+      </w:r>
+    </w:p>
+    <w:p>
+      <w:pPr>
+        <w:pStyle w:val="Code"/>
+      </w:pPr>
+      <w:r>
+        <w:t xml:space="preserve">pip install </w:t>
+      </w:r>
+      <w:r>
+        <w:t>–r requirements.txt</w:t>
       </w:r>
     </w:p>
     <w:p>
@@ -2861,6 +3849,7 @@
         <w:pStyle w:val="Code"/>
       </w:pPr>
       <w:r>
+        <w:lastRenderedPageBreak/>
         <w:t xml:space="preserve">    CustomLog /media/volume1/srv/www/reference/project/logs/apache_access.log combined</w:t>
       </w:r>
     </w:p>
@@ -3073,10 +4062,10 @@
       </w:r>
     </w:p>
     <w:sectPr>
-      <w:headerReference w:type="default" r:id="rId16"/>
-      <w:footerReference w:type="default" r:id="rId17"/>
-      <w:headerReference w:type="first" r:id="rId18"/>
-      <w:footerReference w:type="first" r:id="rId19"/>
+      <w:headerReference w:type="default" r:id="rId17"/>
+      <w:footerReference w:type="default" r:id="rId18"/>
+      <w:headerReference w:type="first" r:id="rId19"/>
+      <w:footerReference w:type="first" r:id="rId20"/>
       <w:endnotePr>
         <w:numFmt w:val="decimal"/>
       </w:endnotePr>
@@ -3109,63 +4098,6 @@
       </w:pPr>
       <w:r>
         <w:continuationSeparator/>
-      </w:r>
-    </w:p>
-  </w:endnote>
-  <w:endnote w:id="1">
-    <w:p>
-      <w:pPr>
-        <w:pStyle w:val="EndnoteText"/>
-      </w:pPr>
-      <w:r>
-        <w:rPr>
-          <w:rStyle w:val="EndnoteReference"/>
-        </w:rPr>
-        <w:endnoteRef/>
-      </w:r>
-      <w:r>
-        <w:t xml:space="preserve"> </w:t>
-      </w:r>
-      <w:r>
-        <w:t>http://www.python.org/</w:t>
-      </w:r>
-    </w:p>
-  </w:endnote>
-  <w:endnote w:id="2">
-    <w:p>
-      <w:pPr>
-        <w:pStyle w:val="EndnoteText"/>
-      </w:pPr>
-      <w:r>
-        <w:rPr>
-          <w:rStyle w:val="EndnoteReference"/>
-        </w:rPr>
-        <w:endnoteRef/>
-      </w:r>
-      <w:r>
-        <w:t xml:space="preserve"> </w:t>
-      </w:r>
-      <w:r>
-        <w:t>https://www.djangoproject.com/</w:t>
-      </w:r>
-    </w:p>
-  </w:endnote>
-  <w:endnote w:id="3">
-    <w:p>
-      <w:pPr>
-        <w:pStyle w:val="EndnoteText"/>
-      </w:pPr>
-      <w:r>
-        <w:rPr>
-          <w:rStyle w:val="EndnoteReference"/>
-        </w:rPr>
-        <w:endnoteRef/>
-      </w:r>
-      <w:r>
-        <w:t xml:space="preserve"> </w:t>
-      </w:r>
-      <w:r>
-        <w:t>http://www.django-rest-framework.org/</w:t>
       </w:r>
     </w:p>
   </w:endnote>
@@ -3225,7 +4157,7 @@
         <w:rStyle w:val="PageNumber"/>
         <w:noProof/>
       </w:rPr>
-      <w:t>2</w:t>
+      <w:t>6</w:t>
     </w:r>
     <w:r>
       <w:rPr>
@@ -3329,6 +4261,101 @@
       </w:pPr>
       <w:r>
         <w:continuationSeparator/>
+      </w:r>
+    </w:p>
+  </w:footnote>
+  <w:footnote w:id="1">
+    <w:p>
+      <w:pPr>
+        <w:pStyle w:val="FootnoteText"/>
+      </w:pPr>
+      <w:r>
+        <w:rPr>
+          <w:rStyle w:val="FootnoteReference"/>
+        </w:rPr>
+        <w:footnoteRef/>
+      </w:r>
+      <w:r>
+        <w:t xml:space="preserve"> </w:t>
+      </w:r>
+      <w:r>
+        <w:t>https://www.python.org/</w:t>
+      </w:r>
+    </w:p>
+  </w:footnote>
+  <w:footnote w:id="2">
+    <w:p>
+      <w:pPr>
+        <w:pStyle w:val="FootnoteText"/>
+      </w:pPr>
+      <w:r>
+        <w:rPr>
+          <w:rStyle w:val="FootnoteReference"/>
+        </w:rPr>
+        <w:footnoteRef/>
+      </w:r>
+      <w:r>
+        <w:t xml:space="preserve"> </w:t>
+      </w:r>
+      <w:r>
+        <w:t>https://www.djangoproject.com/</w:t>
+      </w:r>
+    </w:p>
+  </w:footnote>
+  <w:footnote w:id="3">
+    <w:p>
+      <w:pPr>
+        <w:pStyle w:val="FootnoteText"/>
+      </w:pPr>
+      <w:r>
+        <w:rPr>
+          <w:rStyle w:val="FootnoteReference"/>
+        </w:rPr>
+        <w:footnoteRef/>
+      </w:r>
+      <w:r>
+        <w:t xml:space="preserve"> </w:t>
+      </w:r>
+      <w:r>
+        <w:t>http://www.django-rest-framework.org/</w:t>
+      </w:r>
+    </w:p>
+  </w:footnote>
+  <w:footnote w:id="4">
+    <w:p>
+      <w:pPr>
+        <w:pStyle w:val="FootnoteText"/>
+      </w:pPr>
+      <w:r>
+        <w:rPr>
+          <w:rStyle w:val="FootnoteReference"/>
+        </w:rPr>
+        <w:footnoteRef/>
+      </w:r>
+      <w:r>
+        <w:t xml:space="preserve"> </w:t>
+      </w:r>
+      <w:r>
+        <w:t>http://www.celeryproject.org/</w:t>
+      </w:r>
+    </w:p>
+  </w:footnote>
+  <w:footnote w:id="5">
+    <w:p>
+      <w:pPr>
+        <w:pStyle w:val="FootnoteText"/>
+      </w:pPr>
+      <w:r>
+        <w:rPr>
+          <w:rStyle w:val="FootnoteReference"/>
+        </w:rPr>
+        <w:footnoteRef/>
+      </w:r>
+      <w:r>
+        <w:t xml:space="preserve"> </w:t>
+      </w:r>
+      <w:r>
+        <w:t>http://www.python-requests.org/</w:t>
       </w:r>
     </w:p>
   </w:footnote>
@@ -3550,6 +4577,17 @@
         <w:szCs w:val="44"/>
       </w:rPr>
     </w:pPr>
+    <w:ins w:id="27" w:author="Dan Sellars" w:date="2014-04-08T13:40:00Z">
+      <w:r>
+        <w:rPr>
+          <w:noProof/>
+          <w:sz w:val="44"/>
+          <w:szCs w:val="44"/>
+          <w:lang w:eastAsia="en-US"/>
+        </w:rPr>
+        <w:t xml:space="preserve">and Platform </w:t>
+      </w:r>
+    </w:ins>
     <w:r>
       <w:rPr>
         <w:noProof/>
@@ -4722,6 +5760,119 @@
     </w:lvl>
   </w:abstractNum>
   <w:abstractNum w:abstractNumId="12">
+    <w:nsid w:val="4B7A3D45"/>
+    <w:multiLevelType w:val="hybridMultilevel"/>
+    <w:tmpl w:val="5EC8714A"/>
+    <w:lvl w:ilvl="0" w:tplc="04090001">
+      <w:start w:val="1"/>
+      <w:numFmt w:val="bullet"/>
+      <w:lvlText w:val=""/>
+      <w:lvlJc w:val="left"/>
+      <w:pPr>
+        <w:ind w:left="720" w:hanging="360"/>
+      </w:pPr>
+      <w:rPr>
+        <w:rFonts w:ascii="Symbol" w:hAnsi="Symbol" w:hint="default"/>
+      </w:rPr>
+    </w:lvl>
+    <w:lvl w:ilvl="1" w:tplc="04090003" w:tentative="1">
+      <w:start w:val="1"/>
+      <w:numFmt w:val="bullet"/>
+      <w:lvlText w:val="o"/>
+      <w:lvlJc w:val="left"/>
+      <w:pPr>
+        <w:ind w:left="1440" w:hanging="360"/>
+      </w:pPr>
+      <w:rPr>
+        <w:rFonts w:ascii="Courier New" w:hAnsi="Courier New" w:hint="default"/>
+      </w:rPr>
+    </w:lvl>
+    <w:lvl w:ilvl="2" w:tplc="04090005" w:tentative="1">
+      <w:start w:val="1"/>
+      <w:numFmt w:val="bullet"/>
+      <w:lvlText w:val=""/>
+      <w:lvlJc w:val="left"/>
+      <w:pPr>
+        <w:ind w:left="2160" w:hanging="360"/>
+      </w:pPr>
+      <w:rPr>
+        <w:rFonts w:ascii="Wingdings" w:hAnsi="Wingdings" w:hint="default"/>
+      </w:rPr>
+    </w:lvl>
+    <w:lvl w:ilvl="3" w:tplc="04090001" w:tentative="1">
+      <w:start w:val="1"/>
+      <w:numFmt w:val="bullet"/>
+      <w:lvlText w:val=""/>
+      <w:lvlJc w:val="left"/>
+      <w:pPr>
+        <w:ind w:left="2880" w:hanging="360"/>
+      </w:pPr>
+      <w:rPr>
+        <w:rFonts w:ascii="Symbol" w:hAnsi="Symbol" w:hint="default"/>
+      </w:rPr>
+    </w:lvl>
+    <w:lvl w:ilvl="4" w:tplc="04090003" w:tentative="1">
+      <w:start w:val="1"/>
+      <w:numFmt w:val="bullet"/>
+      <w:lvlText w:val="o"/>
+      <w:lvlJc w:val="left"/>
+      <w:pPr>
+        <w:ind w:left="3600" w:hanging="360"/>
+      </w:pPr>
+      <w:rPr>
+        <w:rFonts w:ascii="Courier New" w:hAnsi="Courier New" w:hint="default"/>
+      </w:rPr>
+    </w:lvl>
+    <w:lvl w:ilvl="5" w:tplc="04090005" w:tentative="1">
+      <w:start w:val="1"/>
+      <w:numFmt w:val="bullet"/>
+      <w:lvlText w:val=""/>
+      <w:lvlJc w:val="left"/>
+      <w:pPr>
+        <w:ind w:left="4320" w:hanging="360"/>
+      </w:pPr>
+      <w:rPr>
+        <w:rFonts w:ascii="Wingdings" w:hAnsi="Wingdings" w:hint="default"/>
+      </w:rPr>
+    </w:lvl>
+    <w:lvl w:ilvl="6" w:tplc="04090001" w:tentative="1">
+      <w:start w:val="1"/>
+      <w:numFmt w:val="bullet"/>
+      <w:lvlText w:val=""/>
+      <w:lvlJc w:val="left"/>
+      <w:pPr>
+        <w:ind w:left="5040" w:hanging="360"/>
+      </w:pPr>
+      <w:rPr>
+        <w:rFonts w:ascii="Symbol" w:hAnsi="Symbol" w:hint="default"/>
+      </w:rPr>
+    </w:lvl>
+    <w:lvl w:ilvl="7" w:tplc="04090003" w:tentative="1">
+      <w:start w:val="1"/>
+      <w:numFmt w:val="bullet"/>
+      <w:lvlText w:val="o"/>
+      <w:lvlJc w:val="left"/>
+      <w:pPr>
+        <w:ind w:left="5760" w:hanging="360"/>
+      </w:pPr>
+      <w:rPr>
+        <w:rFonts w:ascii="Courier New" w:hAnsi="Courier New" w:hint="default"/>
+      </w:rPr>
+    </w:lvl>
+    <w:lvl w:ilvl="8" w:tplc="04090005" w:tentative="1">
+      <w:start w:val="1"/>
+      <w:numFmt w:val="bullet"/>
+      <w:lvlText w:val=""/>
+      <w:lvlJc w:val="left"/>
+      <w:pPr>
+        <w:ind w:left="6480" w:hanging="360"/>
+      </w:pPr>
+      <w:rPr>
+        <w:rFonts w:ascii="Wingdings" w:hAnsi="Wingdings" w:hint="default"/>
+      </w:rPr>
+    </w:lvl>
+  </w:abstractNum>
+  <w:abstractNum w:abstractNumId="13">
     <w:nsid w:val="4BF12C99"/>
     <w:multiLevelType w:val="hybridMultilevel"/>
     <w:tmpl w:val="4460AD3C"/>
@@ -4807,7 +5958,7 @@
       </w:pPr>
     </w:lvl>
   </w:abstractNum>
-  <w:abstractNum w:abstractNumId="13">
+  <w:abstractNum w:abstractNumId="14">
     <w:nsid w:val="4D601AE1"/>
     <w:multiLevelType w:val="hybridMultilevel"/>
     <w:tmpl w:val="B1521C22"/>
@@ -4920,7 +6071,7 @@
       </w:rPr>
     </w:lvl>
   </w:abstractNum>
-  <w:abstractNum w:abstractNumId="14">
+  <w:abstractNum w:abstractNumId="15">
     <w:nsid w:val="4F646EB5"/>
     <w:multiLevelType w:val="hybridMultilevel"/>
     <w:tmpl w:val="C2A0FAB0"/>
@@ -5006,7 +6157,7 @@
       </w:pPr>
     </w:lvl>
   </w:abstractNum>
-  <w:abstractNum w:abstractNumId="15">
+  <w:abstractNum w:abstractNumId="16">
     <w:nsid w:val="516E3ADE"/>
     <w:multiLevelType w:val="hybridMultilevel"/>
     <w:tmpl w:val="558C2BA8"/>
@@ -5092,7 +6243,7 @@
       </w:pPr>
     </w:lvl>
   </w:abstractNum>
-  <w:abstractNum w:abstractNumId="16">
+  <w:abstractNum w:abstractNumId="17">
     <w:nsid w:val="6B1430E2"/>
     <w:multiLevelType w:val="hybridMultilevel"/>
     <w:tmpl w:val="4460AD3C"/>
@@ -5178,7 +6329,7 @@
       </w:pPr>
     </w:lvl>
   </w:abstractNum>
-  <w:abstractNum w:abstractNumId="17">
+  <w:abstractNum w:abstractNumId="18">
     <w:nsid w:val="76614B3A"/>
     <w:multiLevelType w:val="hybridMultilevel"/>
     <w:tmpl w:val="46742C24"/>
@@ -5264,7 +6415,7 @@
       </w:pPr>
     </w:lvl>
   </w:abstractNum>
-  <w:abstractNum w:abstractNumId="18">
+  <w:abstractNum w:abstractNumId="19">
     <w:nsid w:val="78094CD6"/>
     <w:multiLevelType w:val="hybridMultilevel"/>
     <w:tmpl w:val="CB92163C"/>
@@ -5350,7 +6501,7 @@
       </w:pPr>
     </w:lvl>
   </w:abstractNum>
-  <w:abstractNum w:abstractNumId="19">
+  <w:abstractNum w:abstractNumId="20">
     <w:nsid w:val="78B748F4"/>
     <w:multiLevelType w:val="hybridMultilevel"/>
     <w:tmpl w:val="47B2E996"/>
@@ -5436,7 +6587,7 @@
       </w:pPr>
     </w:lvl>
   </w:abstractNum>
-  <w:abstractNum w:abstractNumId="20">
+  <w:abstractNum w:abstractNumId="21">
     <w:nsid w:val="7D160233"/>
     <w:multiLevelType w:val="hybridMultilevel"/>
     <w:tmpl w:val="215ACFF6"/>
@@ -5522,7 +6673,7 @@
       </w:pPr>
     </w:lvl>
   </w:abstractNum>
-  <w:abstractNum w:abstractNumId="21">
+  <w:abstractNum w:abstractNumId="22">
     <w:nsid w:val="7E3F0E5D"/>
     <w:multiLevelType w:val="hybridMultilevel"/>
     <w:tmpl w:val="A2367DCA"/>
@@ -5634,7 +6785,7 @@
       </w:rPr>
     </w:lvl>
   </w:abstractNum>
-  <w:abstractNum w:abstractNumId="22">
+  <w:abstractNum w:abstractNumId="23">
     <w:nsid w:val="7EA42C03"/>
     <w:multiLevelType w:val="hybridMultilevel"/>
     <w:tmpl w:val="4AB68C62"/>
@@ -5724,22 +6875,22 @@
     <w:abstractNumId w:val="2"/>
   </w:num>
   <w:num w:numId="2">
-    <w:abstractNumId w:val="21"/>
+    <w:abstractNumId w:val="22"/>
   </w:num>
   <w:num w:numId="3">
     <w:abstractNumId w:val="1"/>
   </w:num>
   <w:num w:numId="4">
+    <w:abstractNumId w:val="18"/>
+  </w:num>
+  <w:num w:numId="5">
+    <w:abstractNumId w:val="13"/>
+  </w:num>
+  <w:num w:numId="6">
     <w:abstractNumId w:val="17"/>
   </w:num>
-  <w:num w:numId="5">
-    <w:abstractNumId w:val="12"/>
-  </w:num>
-  <w:num w:numId="6">
-    <w:abstractNumId w:val="16"/>
-  </w:num>
   <w:num w:numId="7">
-    <w:abstractNumId w:val="20"/>
+    <w:abstractNumId w:val="21"/>
   </w:num>
   <w:num w:numId="8">
     <w:abstractNumId w:val="7"/>
@@ -5754,25 +6905,25 @@
     <w:abstractNumId w:val="0"/>
   </w:num>
   <w:num w:numId="12">
+    <w:abstractNumId w:val="20"/>
+  </w:num>
+  <w:num w:numId="13">
     <w:abstractNumId w:val="19"/>
   </w:num>
-  <w:num w:numId="13">
-    <w:abstractNumId w:val="18"/>
-  </w:num>
   <w:num w:numId="14">
-    <w:abstractNumId w:val="14"/>
+    <w:abstractNumId w:val="15"/>
   </w:num>
   <w:num w:numId="15">
     <w:abstractNumId w:val="4"/>
   </w:num>
   <w:num w:numId="16">
-    <w:abstractNumId w:val="22"/>
+    <w:abstractNumId w:val="23"/>
   </w:num>
   <w:num w:numId="17">
     <w:abstractNumId w:val="11"/>
   </w:num>
   <w:num w:numId="18">
-    <w:abstractNumId w:val="15"/>
+    <w:abstractNumId w:val="16"/>
   </w:num>
   <w:num w:numId="19">
     <w:abstractNumId w:val="5"/>
@@ -5784,10 +6935,13 @@
     <w:abstractNumId w:val="9"/>
   </w:num>
   <w:num w:numId="22">
-    <w:abstractNumId w:val="13"/>
+    <w:abstractNumId w:val="14"/>
   </w:num>
   <w:num w:numId="23">
     <w:abstractNumId w:val="6"/>
+  </w:num>
+  <w:num w:numId="24">
+    <w:abstractNumId w:val="12"/>
   </w:num>
 </w:numbering>
 </file>
@@ -6024,7 +7178,6 @@
   <w:style w:type="character" w:default="1" w:styleId="DefaultParagraphFont">
     <w:name w:val="Default Paragraph Font"/>
     <w:uiPriority w:val="1"/>
-    <w:semiHidden/>
     <w:unhideWhenUsed/>
   </w:style>
   <w:style w:type="table" w:default="1" w:styleId="TableNormal">
@@ -6417,6 +7570,42 @@
     <w:basedOn w:val="DefaultParagraphFont"/>
     <w:rsid w:val="00EF5E12"/>
   </w:style>
+  <w:style w:type="paragraph" w:styleId="FootnoteText">
+    <w:name w:val="footnote text"/>
+    <w:basedOn w:val="Normal"/>
+    <w:link w:val="FootnoteTextChar"/>
+    <w:uiPriority w:val="99"/>
+    <w:unhideWhenUsed/>
+    <w:rsid w:val="0005704A"/>
+    <w:pPr>
+      <w:spacing w:after="0" w:line="240" w:lineRule="auto"/>
+    </w:pPr>
+    <w:rPr>
+      <w:sz w:val="24"/>
+      <w:szCs w:val="24"/>
+    </w:rPr>
+  </w:style>
+  <w:style w:type="character" w:customStyle="1" w:styleId="FootnoteTextChar">
+    <w:name w:val="Footnote Text Char"/>
+    <w:basedOn w:val="DefaultParagraphFont"/>
+    <w:link w:val="FootnoteText"/>
+    <w:uiPriority w:val="99"/>
+    <w:rsid w:val="0005704A"/>
+    <w:rPr>
+      <w:sz w:val="24"/>
+      <w:szCs w:val="24"/>
+    </w:rPr>
+  </w:style>
+  <w:style w:type="character" w:styleId="FootnoteReference">
+    <w:name w:val="footnote reference"/>
+    <w:basedOn w:val="DefaultParagraphFont"/>
+    <w:uiPriority w:val="99"/>
+    <w:unhideWhenUsed/>
+    <w:rsid w:val="0005704A"/>
+    <w:rPr>
+      <w:vertAlign w:val="superscript"/>
+    </w:rPr>
+  </w:style>
 </w:styles>
 </file>
 
@@ -6652,7 +7841,6 @@
   <w:style w:type="character" w:default="1" w:styleId="DefaultParagraphFont">
     <w:name w:val="Default Paragraph Font"/>
     <w:uiPriority w:val="1"/>
-    <w:semiHidden/>
     <w:unhideWhenUsed/>
   </w:style>
   <w:style w:type="table" w:default="1" w:styleId="TableNormal">
@@ -7044,6 +8232,42 @@
     <w:name w:val="pun"/>
     <w:basedOn w:val="DefaultParagraphFont"/>
     <w:rsid w:val="00EF5E12"/>
+  </w:style>
+  <w:style w:type="paragraph" w:styleId="FootnoteText">
+    <w:name w:val="footnote text"/>
+    <w:basedOn w:val="Normal"/>
+    <w:link w:val="FootnoteTextChar"/>
+    <w:uiPriority w:val="99"/>
+    <w:unhideWhenUsed/>
+    <w:rsid w:val="0005704A"/>
+    <w:pPr>
+      <w:spacing w:after="0" w:line="240" w:lineRule="auto"/>
+    </w:pPr>
+    <w:rPr>
+      <w:sz w:val="24"/>
+      <w:szCs w:val="24"/>
+    </w:rPr>
+  </w:style>
+  <w:style w:type="character" w:customStyle="1" w:styleId="FootnoteTextChar">
+    <w:name w:val="Footnote Text Char"/>
+    <w:basedOn w:val="DefaultParagraphFont"/>
+    <w:link w:val="FootnoteText"/>
+    <w:uiPriority w:val="99"/>
+    <w:rsid w:val="0005704A"/>
+    <w:rPr>
+      <w:sz w:val="24"/>
+      <w:szCs w:val="24"/>
+    </w:rPr>
+  </w:style>
+  <w:style w:type="character" w:styleId="FootnoteReference">
+    <w:name w:val="footnote reference"/>
+    <w:basedOn w:val="DefaultParagraphFont"/>
+    <w:uiPriority w:val="99"/>
+    <w:unhideWhenUsed/>
+    <w:rsid w:val="0005704A"/>
+    <w:rPr>
+      <w:vertAlign w:val="superscript"/>
+    </w:rPr>
   </w:style>
 </w:styles>
 </file>
@@ -7594,7 +8818,7 @@
 </file>
 
 <file path=customXml/itemProps5.xml><?xml version="1.0" encoding="utf-8"?>
-<ds:datastoreItem xmlns:ds="http://schemas.openxmlformats.org/officeDocument/2006/customXml" ds:itemID="{745A0301-49D2-E342-8468-67FF6AC7A71F}">
+<ds:datastoreItem xmlns:ds="http://schemas.openxmlformats.org/officeDocument/2006/customXml" ds:itemID="{91822D68-B9E3-6B42-AF4F-D66E6A1DC63D}">
   <ds:schemaRefs>
     <ds:schemaRef ds:uri="http://schemas.openxmlformats.org/officeDocument/2006/bibliography"/>
   </ds:schemaRefs>

</xml_diff>

<commit_message>
RSR-237 Updated design doc
</commit_message>
<xml_diff>
--- a/reference/ReferenceServiceAndPlatformDesignNote.docx
+++ b/reference/ReferenceServiceAndPlatformDesignNote.docx
@@ -1517,159 +1517,226 @@
       </w:r>
     </w:p>
     <w:p>
+      <w:r>
+        <w:t>Release time should be in the format ‘</w:t>
+      </w:r>
+      <w:r>
+        <w:t>%Y-%m-%dT%H:%M:%SZ</w:t>
+      </w:r>
+      <w:r>
+        <w:t xml:space="preserve">’. </w:t>
+      </w:r>
+    </w:p>
+    <w:p>
+      <w:pPr>
+        <w:pStyle w:val="Heading2"/>
+      </w:pPr>
+      <w:r>
+        <w:t>General usage</w:t>
+      </w:r>
+    </w:p>
+    <w:p>
+      <w:r>
+        <w:t xml:space="preserve">The application will also respond to the URLs detailed in </w:t>
+      </w:r>
+      <w:r>
+        <w:t>“Research Service Support for the CANARIE Registry and Monitoring System”</w:t>
+      </w:r>
+      <w:r>
+        <w:t xml:space="preserve"> with the correct data.</w:t>
+      </w:r>
+    </w:p>
+    <w:p>
+      <w:pPr>
+        <w:pStyle w:val="Heading1"/>
+      </w:pPr>
+      <w:r>
+        <w:lastRenderedPageBreak/>
+        <w:t>How to use the platform</w:t>
+      </w:r>
+    </w:p>
+    <w:p>
+      <w:r>
+        <w:t>This section explains how to use the platform.</w:t>
+      </w:r>
+    </w:p>
+    <w:p>
+      <w:pPr>
+        <w:pStyle w:val="Heading2"/>
+      </w:pPr>
+      <w:r>
+        <w:t>Main application</w:t>
+      </w:r>
+    </w:p>
+    <w:p>
+      <w:r>
+        <w:t>Browse to:</w:t>
+      </w:r>
+    </w:p>
+    <w:p>
+      <w:r>
+        <w:t xml:space="preserve">&lt;server-base-url&gt;/reference/platform/app </w:t>
+      </w:r>
+    </w:p>
+    <w:p>
+      <w:r>
+        <w:t xml:space="preserve">The </w:t>
+      </w:r>
+      <w:r>
+        <w:t>will display a simple page that allows you to see the current stats about the platform and along with the current service polling state. There are buttons to start and stop the polling as well as a button to reset the current usage count. Both starting and stopping the service will result in a usage increase.</w:t>
+      </w:r>
+    </w:p>
+    <w:p>
+      <w:pPr>
+        <w:pStyle w:val="Heading2"/>
+      </w:pPr>
+      <w:r>
+        <w:t>Start</w:t>
+      </w:r>
+    </w:p>
+    <w:p>
+      <w:r>
+        <w:t>PUT</w:t>
+      </w:r>
+      <w:r>
+        <w:t xml:space="preserve"> &lt;server-base-url&gt;/re</w:t>
+      </w:r>
+      <w:r>
+        <w:t>ference/platform/</w:t>
+      </w:r>
+      <w:r>
+        <w:t>start</w:t>
+      </w:r>
+    </w:p>
+    <w:p>
+      <w:r>
+        <w:t xml:space="preserve">This will start </w:t>
+      </w:r>
+      <w:r>
+        <w:t xml:space="preserve">polling to the reference service. </w:t>
+      </w:r>
+      <w:r>
+        <w:t xml:space="preserve"> The response will be a JSON in the following format:</w:t>
+      </w:r>
+    </w:p>
+    <w:p>
+      <w:pPr>
+        <w:pStyle w:val="Code"/>
+      </w:pPr>
+      <w:r>
+        <w:t>{“running”</w:t>
+      </w:r>
+      <w:r>
+        <w:t>: true}</w:t>
+      </w:r>
+    </w:p>
+    <w:p>
+      <w:pPr>
+        <w:pStyle w:val="Heading2"/>
+      </w:pPr>
+      <w:r>
+        <w:t>Stop</w:t>
+      </w:r>
+    </w:p>
+    <w:p>
+      <w:r>
+        <w:t>PUT &lt;server-base-url&gt;/reference/platform/stop</w:t>
+      </w:r>
+    </w:p>
+    <w:p>
+      <w:r>
+        <w:t>This will stop polling to the reference service. The response will be a JSON in the following format:</w:t>
+      </w:r>
+    </w:p>
+    <w:p>
+      <w:pPr>
+        <w:pStyle w:val="Code"/>
+      </w:pPr>
+      <w:r>
+        <w:t>{“running”</w:t>
+      </w:r>
+      <w:r>
+        <w:t xml:space="preserve">: </w:t>
+      </w:r>
+      <w:r>
+        <w:t>false</w:t>
+      </w:r>
+      <w:r>
+        <w:t>}</w:t>
+      </w:r>
+    </w:p>
+    <w:p/>
+    <w:p>
+      <w:pPr>
+        <w:pStyle w:val="Heading2"/>
+      </w:pPr>
+      <w:r>
+        <w:t>Reset</w:t>
+      </w:r>
+    </w:p>
+    <w:p>
+      <w:r>
+        <w:t>PUT &lt;server-base-url&gt;/reference/platform/reset</w:t>
+      </w:r>
+    </w:p>
+    <w:p>
+      <w:r>
+        <w:t>This will return a JSON object with the new values, in the form</w:t>
+      </w:r>
+      <w:r>
+        <w:t xml:space="preserve"> </w:t>
+      </w:r>
+      <w:r>
+        <w:t>detailed in the CANARIE Research Middle ware API for ‘stats’, i.e.</w:t>
+      </w:r>
       <w:bookmarkStart w:id="25" w:name="_GoBack"/>
       <w:bookmarkEnd w:id="25"/>
-      <w:r>
-        <w:t>Release time should be in the format ‘</w:t>
-      </w:r>
-      <w:r>
-        <w:t>%Y-%m-%dT%H:%M:%SZ</w:t>
-      </w:r>
-      <w:r>
-        <w:t xml:space="preserve">’. </w:t>
-      </w:r>
-    </w:p>
-    <w:p>
-      <w:pPr>
-        <w:pStyle w:val="Heading2"/>
-      </w:pPr>
-      <w:r>
-        <w:t>General usage</w:t>
-      </w:r>
-    </w:p>
-    <w:p>
-      <w:r>
-        <w:t xml:space="preserve">The application will also respond to the URLs detailed in </w:t>
-      </w:r>
-      <w:r>
-        <w:t>“Research Service Support for the CANARIE Registry and Monitoring System”</w:t>
-      </w:r>
-      <w:r>
-        <w:t xml:space="preserve"> with the correct data.</w:t>
-      </w:r>
-    </w:p>
-    <w:p>
-      <w:pPr>
-        <w:pStyle w:val="Heading1"/>
-      </w:pPr>
-      <w:r>
-        <w:lastRenderedPageBreak/>
-        <w:t>How to use the platform</w:t>
-      </w:r>
-    </w:p>
-    <w:p>
-      <w:r>
-        <w:t>This section explains how to use the platform.</w:t>
-      </w:r>
-    </w:p>
-    <w:p>
-      <w:pPr>
-        <w:pStyle w:val="Heading2"/>
-      </w:pPr>
-      <w:r>
-        <w:t>Main application</w:t>
-      </w:r>
-    </w:p>
-    <w:p>
-      <w:r>
-        <w:t>Browse to:</w:t>
-      </w:r>
-    </w:p>
-    <w:p>
-      <w:r>
-        <w:t xml:space="preserve">&lt;server-base-url&gt;/reference/platform/app </w:t>
-      </w:r>
-    </w:p>
-    <w:p>
-      <w:r>
-        <w:t xml:space="preserve">The </w:t>
-      </w:r>
-      <w:r>
-        <w:t>will display a simple page that allows you to see the current stats about the platform and along with the current service polling state. There are buttons to start and stop the polling as well as a button to reset the current usage count. Both starting and stopping the service will result in a usage increase.</w:t>
-      </w:r>
-    </w:p>
-    <w:p>
-      <w:pPr>
-        <w:pStyle w:val="Heading2"/>
-      </w:pPr>
-      <w:r>
-        <w:t>Update</w:t>
-      </w:r>
-    </w:p>
-    <w:p>
-      <w:r>
-        <w:t>POST &lt;server-base-url&gt;/re</w:t>
-      </w:r>
-      <w:r>
-        <w:t>ference/platform/update</w:t>
-      </w:r>
-    </w:p>
-    <w:p>
-      <w:r>
-        <w:t>With a form encoded</w:t>
-      </w:r>
-      <w:r>
-        <w:t xml:space="preserve"> payload in the form “</w:t>
-      </w:r>
-      <w:r>
-        <w:t>action</w:t>
-      </w:r>
-      <w:r>
-        <w:t>” : “&lt;action&gt;” where &lt;action&gt;</w:t>
-      </w:r>
-      <w:r>
-        <w:t xml:space="preserve"> is one</w:t>
-      </w:r>
-      <w:r>
-        <w:t xml:space="preserve"> of ‘start’, ‘stop’ or ‘reset’.</w:t>
-      </w:r>
-    </w:p>
-    <w:p>
-      <w:r>
-        <w:t>This will either start or stop polling the service depending on the parameter supplied or reset the usage statistics.</w:t>
-      </w:r>
-    </w:p>
-    <w:p>
-      <w:r>
-        <w:t>A simple</w:t>
-      </w:r>
-      <w:r>
-        <w:t xml:space="preserve"> example of this using the python requests library is:</w:t>
-      </w:r>
-    </w:p>
-    <w:p>
-      <w:pPr>
-        <w:pStyle w:val="Code"/>
-      </w:pPr>
-      <w:r>
-        <w:t>reference_url = 'http://localhost:8000'</w:t>
-      </w:r>
-    </w:p>
-    <w:p>
-      <w:pPr>
-        <w:pStyle w:val="Code"/>
-      </w:pPr>
-      <w:r>
-        <w:t>headers = {'accept': 'application/json'}</w:t>
-      </w:r>
-    </w:p>
-    <w:p>
-      <w:pPr>
-        <w:pStyle w:val="Code"/>
-      </w:pPr>
-      <w:r>
-        <w:t>payload = {'action': 'start'}</w:t>
-      </w:r>
-    </w:p>
-    <w:p>
-      <w:pPr>
-        <w:pStyle w:val="Code"/>
-      </w:pPr>
-      <w:r>
-        <w:t>r = requests.post('{}</w:t>
-      </w:r>
-      <w:r>
-        <w:t>/reference/platform/update'.format(reference_url), headers=headers, data=payload)</w:t>
+    </w:p>
+    <w:p>
+      <w:pPr>
+        <w:pStyle w:val="Code"/>
+        <w:spacing w:line="240" w:lineRule="auto"/>
+      </w:pPr>
+      <w:r>
+        <w:t>{</w:t>
+      </w:r>
+      <w:r>
+        <w:tab/>
+      </w:r>
+    </w:p>
+    <w:p>
+      <w:pPr>
+        <w:pStyle w:val="Code"/>
+        <w:spacing w:line="240" w:lineRule="auto"/>
+      </w:pPr>
+      <w:r>
+        <w:tab/>
+        <w:t>“</w:t>
+      </w:r>
+      <w:r>
+        <w:t>interactions” : “0</w:t>
+      </w:r>
+      <w:r>
+        <w:t>”,</w:t>
+      </w:r>
+    </w:p>
+    <w:p>
+      <w:pPr>
+        <w:pStyle w:val="Code"/>
+        <w:spacing w:line="240" w:lineRule="auto"/>
+      </w:pPr>
+      <w:r>
+        <w:tab/>
+        <w:t>“lastReset” :</w:t>
+      </w:r>
+      <w:r>
+        <w:tab/>
+        <w:t xml:space="preserve"> “&lt;last-reset-time&gt;”</w:t>
+      </w:r>
+    </w:p>
+    <w:p>
+      <w:r>
+        <w:t>}</w:t>
       </w:r>
     </w:p>
     <w:p>
@@ -4157,7 +4224,7 @@
         <w:rStyle w:val="PageNumber"/>
         <w:noProof/>
       </w:rPr>
-      <w:t>6</w:t>
+      <w:t>8</w:t>
     </w:r>
     <w:r>
       <w:rPr>
@@ -8818,7 +8885,7 @@
 </file>
 
 <file path=customXml/itemProps5.xml><?xml version="1.0" encoding="utf-8"?>
-<ds:datastoreItem xmlns:ds="http://schemas.openxmlformats.org/officeDocument/2006/customXml" ds:itemID="{91822D68-B9E3-6B42-AF4F-D66E6A1DC63D}">
+<ds:datastoreItem xmlns:ds="http://schemas.openxmlformats.org/officeDocument/2006/customXml" ds:itemID="{98F45198-57B6-9843-9307-7BD201331A16}">
   <ds:schemaRefs>
     <ds:schemaRef ds:uri="http://schemas.openxmlformats.org/officeDocument/2006/bibliography"/>
   </ds:schemaRefs>

</xml_diff>

<commit_message>
Removed change tracking from document
</commit_message>
<xml_diff>
--- a/reference/ReferenceServiceAndPlatformDesignNote.docx
+++ b/reference/ReferenceServiceAndPlatformDesignNote.docx
@@ -13,7 +13,6 @@
     <w:p>
       <w:pPr>
         <w:rPr>
-          <w:ins w:id="0" w:author="Dan Sellars" w:date="2014-01-14T16:53:00Z"/>
           <w:rFonts w:ascii="Arial" w:hAnsi="Arial" w:cs="Arial"/>
         </w:rPr>
       </w:pPr>
@@ -47,26 +46,16 @@
         </w:rPr>
         <w:t xml:space="preserve"> Reference </w:t>
       </w:r>
-      <w:del w:id="1" w:author="Dan Sellars" w:date="2014-04-08T13:40:00Z">
-        <w:r>
-          <w:rPr>
-            <w:rFonts w:ascii="Arial" w:hAnsi="Arial" w:cs="Arial"/>
-          </w:rPr>
-          <w:delText>service</w:delText>
-        </w:r>
-      </w:del>
-      <w:ins w:id="2" w:author="Dan Sellars" w:date="2014-04-08T13:40:00Z">
-        <w:r>
-          <w:rPr>
-            <w:rFonts w:ascii="Arial" w:hAnsi="Arial" w:cs="Arial"/>
-          </w:rPr>
-          <w:t>application</w:t>
-        </w:r>
-      </w:ins>
       <w:r>
         <w:rPr>
           <w:rFonts w:ascii="Arial" w:hAnsi="Arial" w:cs="Arial"/>
         </w:rPr>
+        <w:t>application</w:t>
+      </w:r>
+      <w:r>
+        <w:rPr>
+          <w:rFonts w:ascii="Arial" w:hAnsi="Arial" w:cs="Arial"/>
+        </w:rPr>
         <w:t>.</w:t>
       </w:r>
       <w:r>
@@ -75,46 +64,16 @@
         </w:rPr>
         <w:t xml:space="preserve"> </w:t>
       </w:r>
-      <w:del w:id="3" w:author="Dan Sellars" w:date="2014-04-08T13:40:00Z">
-        <w:r>
-          <w:rPr>
-            <w:rFonts w:ascii="Arial" w:hAnsi="Arial" w:cs="Arial"/>
-          </w:rPr>
-          <w:delText>T</w:delText>
-        </w:r>
-        <w:r>
-          <w:rPr>
-            <w:rFonts w:ascii="Arial" w:hAnsi="Arial" w:cs="Arial"/>
-          </w:rPr>
-          <w:delText xml:space="preserve">his </w:delText>
-        </w:r>
-      </w:del>
-      <w:ins w:id="4" w:author="Dan Sellars" w:date="2014-04-08T13:40:00Z">
-        <w:r>
-          <w:rPr>
-            <w:rFonts w:ascii="Arial" w:hAnsi="Arial" w:cs="Arial"/>
-          </w:rPr>
-          <w:t xml:space="preserve">It </w:t>
-        </w:r>
-      </w:ins>
-      <w:del w:id="5" w:author="Dan Sellars" w:date="2014-04-08T13:40:00Z">
-        <w:r>
-          <w:rPr>
-            <w:rFonts w:ascii="Arial" w:hAnsi="Arial" w:cs="Arial"/>
-          </w:rPr>
-          <w:delText>service</w:delText>
-        </w:r>
-        <w:r>
-          <w:rPr>
-            <w:rFonts w:ascii="Arial" w:hAnsi="Arial" w:cs="Arial"/>
-          </w:rPr>
-          <w:delText xml:space="preserve"> </w:delText>
-        </w:r>
-      </w:del>
       <w:r>
         <w:rPr>
           <w:rFonts w:ascii="Arial" w:hAnsi="Arial" w:cs="Arial"/>
         </w:rPr>
+        <w:t xml:space="preserve">It </w:t>
+      </w:r>
+      <w:r>
+        <w:rPr>
+          <w:rFonts w:ascii="Arial" w:hAnsi="Arial" w:cs="Arial"/>
+        </w:rPr>
         <w:t xml:space="preserve">demonstrates a simple implementation of the NEP-RPI </w:t>
       </w:r>
       <w:r>
@@ -129,69 +88,54 @@
         </w:rPr>
         <w:t xml:space="preserve"> as described in the document</w:t>
       </w:r>
-      <w:ins w:id="6" w:author="Dan Sellars" w:date="2014-04-08T13:41:00Z">
-        <w:r>
-          <w:rPr>
-            <w:rFonts w:ascii="Arial" w:hAnsi="Arial" w:cs="Arial"/>
-          </w:rPr>
-          <w:t>s</w:t>
-        </w:r>
-      </w:ins>
       <w:r>
         <w:rPr>
           <w:rFonts w:ascii="Arial" w:hAnsi="Arial" w:cs="Arial"/>
         </w:rPr>
+        <w:t>s</w:t>
+      </w:r>
+      <w:r>
+        <w:rPr>
+          <w:rFonts w:ascii="Arial" w:hAnsi="Arial" w:cs="Arial"/>
+        </w:rPr>
         <w:t xml:space="preserve"> entitled “Research Service Support for the CANARIE Registry and Monitoring System”, revision </w:t>
       </w:r>
-      <w:ins w:id="7" w:author="Dan Sellars" w:date="2014-04-08T13:41:00Z">
-        <w:r>
-          <w:rPr>
-            <w:rFonts w:ascii="Arial" w:hAnsi="Arial" w:cs="Arial"/>
-          </w:rPr>
-          <w:t>6 and “Research Platform Support for the CANARIE Registry and Monitoring System”, revision 2</w:t>
-        </w:r>
-      </w:ins>
-      <w:del w:id="8" w:author="Dan Sellars" w:date="2014-04-08T13:41:00Z">
-        <w:r>
-          <w:rPr>
-            <w:rFonts w:ascii="Arial" w:hAnsi="Arial" w:cs="Arial"/>
-          </w:rPr>
-          <w:delText>3</w:delText>
-        </w:r>
-      </w:del>
       <w:r>
         <w:rPr>
           <w:rFonts w:ascii="Arial" w:hAnsi="Arial" w:cs="Arial"/>
         </w:rPr>
-        <w:t xml:space="preserve">. The aim of this document is explain the design of the </w:t>
-      </w:r>
-      <w:del w:id="9" w:author="Dan Sellars" w:date="2014-04-08T13:41:00Z">
-        <w:r>
-          <w:rPr>
-            <w:rFonts w:ascii="Arial" w:hAnsi="Arial" w:cs="Arial"/>
-          </w:rPr>
-          <w:delText>service</w:delText>
-        </w:r>
-      </w:del>
-      <w:ins w:id="10" w:author="Dan Sellars" w:date="2014-04-08T13:41:00Z">
-        <w:r>
-          <w:rPr>
-            <w:rFonts w:ascii="Arial" w:hAnsi="Arial" w:cs="Arial"/>
-          </w:rPr>
-          <w:t>application</w:t>
-        </w:r>
-      </w:ins>
+        <w:t>6 and “Research Platform Support for the CANARIE Registry and Monitoring System”, revision 2</w:t>
+      </w:r>
       <w:r>
         <w:rPr>
           <w:rFonts w:ascii="Arial" w:hAnsi="Arial" w:cs="Arial"/>
         </w:rPr>
+        <w:t>. The aim of this document is explain the</w:t>
+      </w:r>
+      <w:bookmarkStart w:id="0" w:name="_GoBack"/>
+      <w:bookmarkEnd w:id="0"/>
+      <w:r>
+        <w:rPr>
+          <w:rFonts w:ascii="Arial" w:hAnsi="Arial" w:cs="Arial"/>
+        </w:rPr>
+        <w:t xml:space="preserve"> design of the </w:t>
+      </w:r>
+      <w:r>
+        <w:rPr>
+          <w:rFonts w:ascii="Arial" w:hAnsi="Arial" w:cs="Arial"/>
+        </w:rPr>
+        <w:t>application</w:t>
+      </w:r>
+      <w:r>
+        <w:rPr>
+          <w:rFonts w:ascii="Arial" w:hAnsi="Arial" w:cs="Arial"/>
+        </w:rPr>
         <w:t>, how to use it and some notes on deploying it in a production environment.</w:t>
       </w:r>
     </w:p>
     <w:p>
       <w:pPr>
         <w:rPr>
-          <w:ins w:id="11" w:author="Dan Sellars" w:date="2014-04-08T13:41:00Z"/>
           <w:rFonts w:ascii="Arial" w:hAnsi="Arial" w:cs="Arial"/>
         </w:rPr>
       </w:pPr>
@@ -201,14 +145,12 @@
         </w:rPr>
         <w:t>The service is written</w:t>
       </w:r>
-      <w:ins w:id="12" w:author="Dan Sellars" w:date="2014-04-08T13:41:00Z">
-        <w:r>
-          <w:rPr>
-            <w:rFonts w:ascii="Arial" w:hAnsi="Arial" w:cs="Arial"/>
-          </w:rPr>
-          <w:t xml:space="preserve"> using the following technologies and frameworks:</w:t>
-        </w:r>
-      </w:ins>
+      <w:r>
+        <w:rPr>
+          <w:rFonts w:ascii="Arial" w:hAnsi="Arial" w:cs="Arial"/>
+        </w:rPr>
+        <w:t xml:space="preserve"> using the following technologies and frameworks:</w:t>
+      </w:r>
     </w:p>
     <w:p>
       <w:pPr>
@@ -218,30 +160,12 @@
           <w:numId w:val="24"/>
         </w:numPr>
         <w:rPr>
-          <w:ins w:id="13" w:author="Dan Sellars" w:date="2014-04-08T13:42:00Z"/>
           <w:rFonts w:ascii="Arial" w:hAnsi="Arial" w:cs="Arial"/>
         </w:rPr>
-        <w:pPrChange w:id="14" w:author="Dan Sellars" w:date="2014-04-08T13:42:00Z">
-          <w:pPr/>
-        </w:pPrChange>
-      </w:pPr>
-      <w:del w:id="15" w:author="Dan Sellars" w:date="2014-04-08T13:42:00Z">
-        <w:r>
-          <w:rPr>
-            <w:rFonts w:ascii="Arial" w:hAnsi="Arial" w:cs="Arial"/>
-            <w:rPrChange w:id="16" w:author="Dan Sellars" w:date="2014-04-08T13:42:00Z">
-              <w:rPr/>
-            </w:rPrChange>
-          </w:rPr>
-          <w:delText xml:space="preserve"> in </w:delText>
-        </w:r>
-      </w:del>
+      </w:pPr>
       <w:r>
         <w:rPr>
           <w:rFonts w:ascii="Arial" w:hAnsi="Arial" w:cs="Arial"/>
-          <w:rPrChange w:id="17" w:author="Dan Sellars" w:date="2014-04-08T13:42:00Z">
-            <w:rPr/>
-          </w:rPrChange>
         </w:rPr>
         <w:t>Python</w:t>
       </w:r>
@@ -275,27 +199,10 @@
         <w:rPr>
           <w:rFonts w:ascii="Arial" w:hAnsi="Arial" w:cs="Arial"/>
         </w:rPr>
-        <w:pPrChange w:id="18" w:author="Dan Sellars" w:date="2014-04-08T13:42:00Z">
-          <w:pPr/>
-        </w:pPrChange>
-      </w:pPr>
-      <w:del w:id="19" w:author="Dan Sellars" w:date="2014-04-08T13:42:00Z">
-        <w:r>
-          <w:rPr>
-            <w:rFonts w:ascii="Arial" w:hAnsi="Arial" w:cs="Arial"/>
-            <w:rPrChange w:id="20" w:author="Dan Sellars" w:date="2014-04-08T13:42:00Z">
-              <w:rPr/>
-            </w:rPrChange>
-          </w:rPr>
-          <w:delText xml:space="preserve">using the </w:delText>
-        </w:r>
-      </w:del>
+      </w:pPr>
       <w:r>
         <w:rPr>
           <w:rFonts w:ascii="Arial" w:hAnsi="Arial" w:cs="Arial"/>
-          <w:rPrChange w:id="21" w:author="Dan Sellars" w:date="2014-04-08T13:42:00Z">
-            <w:rPr/>
-          </w:rPrChange>
         </w:rPr>
         <w:t>django</w:t>
       </w:r>
@@ -315,9 +222,6 @@
       <w:r>
         <w:rPr>
           <w:rFonts w:ascii="Arial" w:hAnsi="Arial" w:cs="Arial"/>
-          <w:rPrChange w:id="22" w:author="Dan Sellars" w:date="2014-04-08T13:42:00Z">
-            <w:rPr/>
-          </w:rPrChange>
         </w:rPr>
         <w:t xml:space="preserve">web development framework </w:t>
       </w:r>
@@ -336,9 +240,6 @@
       <w:r>
         <w:rPr>
           <w:rFonts w:ascii="Arial" w:hAnsi="Arial" w:cs="Arial"/>
-          <w:rPrChange w:id="23" w:author="Dan Sellars" w:date="2014-04-08T13:42:00Z">
-            <w:rPr/>
-          </w:rPrChange>
         </w:rPr>
         <w:t>django-rest-framework</w:t>
       </w:r>
@@ -396,9 +297,6 @@
         </w:numPr>
         <w:rPr>
           <w:rFonts w:ascii="Arial" w:hAnsi="Arial" w:cs="Arial"/>
-          <w:rPrChange w:id="24" w:author="Dan Sellars" w:date="2014-04-08T13:42:00Z">
-            <w:rPr/>
-          </w:rPrChange>
         </w:rPr>
       </w:pPr>
       <w:r>
@@ -1195,7 +1093,6 @@
     </w:p>
     <w:p>
       <w:r>
-        <w:lastRenderedPageBreak/>
         <w:t xml:space="preserve">The </w:t>
       </w:r>
       <w:r>
@@ -1551,7 +1448,6 @@
         <w:pStyle w:val="Heading1"/>
       </w:pPr>
       <w:r>
-        <w:lastRenderedPageBreak/>
         <w:t>How to use the platform</w:t>
       </w:r>
     </w:p>
@@ -1689,8 +1585,6 @@
       <w:r>
         <w:t>detailed in the CANARIE Research Middle ware API for ‘stats’, i.e.</w:t>
       </w:r>
-      <w:bookmarkStart w:id="25" w:name="_GoBack"/>
-      <w:bookmarkEnd w:id="25"/>
     </w:p>
     <w:p>
       <w:pPr>
@@ -1711,13 +1605,7 @@
       </w:pPr>
       <w:r>
         <w:tab/>
-        <w:t>“</w:t>
-      </w:r>
-      <w:r>
-        <w:t>interactions” : “0</w:t>
-      </w:r>
-      <w:r>
-        <w:t>”,</w:t>
+        <w:t>“interactions” : “0”,</w:t>
       </w:r>
     </w:p>
     <w:p>
@@ -1872,7 +1760,6 @@
     <w:p/>
     <w:p>
       <w:r>
-        <w:lastRenderedPageBreak/>
         <w:t>The info settings for the service will be updated with the new values and it will return a JSON object containing these new settings in the same format. Release time should be in the format ‘</w:t>
       </w:r>
       <w:r>
@@ -1994,9 +1881,6 @@
     <w:p>
       <w:pPr>
         <w:pStyle w:val="Code"/>
-        <w:rPr>
-          <w:ins w:id="26" w:author="Scott Henwood" w:date="2014-01-14T16:22:00Z"/>
-        </w:rPr>
       </w:pPr>
       <w:r>
         <w:t>./</w:t>
@@ -2109,7 +1993,6 @@
         <w:pStyle w:val="Code"/>
       </w:pPr>
       <w:r>
-        <w:lastRenderedPageBreak/>
         <w:t>celery -q -A project worker --statedb=./celery.worker.state</w:t>
       </w:r>
     </w:p>
@@ -2348,7 +2231,6 @@
         <w:pStyle w:val="Heading3"/>
       </w:pPr>
       <w:r>
-        <w:lastRenderedPageBreak/>
         <w:t>Add these</w:t>
       </w:r>
       <w:r>
@@ -2737,7 +2619,6 @@
         <w:pStyle w:val="Code"/>
       </w:pPr>
       <w:r>
-        <w:lastRenderedPageBreak/>
         <w:tab/>
         <w:t>libdl.so.2 =&gt; /lib64/libdl.so.2 (0x00007ff401741000)</w:t>
       </w:r>
@@ -3174,7 +3055,6 @@
         <w:rPr>
           <w:rStyle w:val="typ"/>
         </w:rPr>
-        <w:lastRenderedPageBreak/>
         <w:t>Add to load module section</w:t>
       </w:r>
     </w:p>
@@ -3550,7 +3430,6 @@
         <w:pStyle w:val="Code"/>
       </w:pPr>
       <w:r>
-        <w:lastRenderedPageBreak/>
         <w:t>cd srv/www</w:t>
       </w:r>
     </w:p>
@@ -3916,7 +3795,6 @@
         <w:pStyle w:val="Code"/>
       </w:pPr>
       <w:r>
-        <w:lastRenderedPageBreak/>
         <w:t xml:space="preserve">    CustomLog /media/volume1/srv/www/reference/project/logs/apache_access.log combined</w:t>
       </w:r>
     </w:p>
@@ -4224,7 +4102,7 @@
         <w:rStyle w:val="PageNumber"/>
         <w:noProof/>
       </w:rPr>
-      <w:t>8</w:t>
+      <w:t>12</w:t>
     </w:r>
     <w:r>
       <w:rPr>
@@ -4644,17 +4522,6 @@
         <w:szCs w:val="44"/>
       </w:rPr>
     </w:pPr>
-    <w:ins w:id="27" w:author="Dan Sellars" w:date="2014-04-08T13:40:00Z">
-      <w:r>
-        <w:rPr>
-          <w:noProof/>
-          <w:sz w:val="44"/>
-          <w:szCs w:val="44"/>
-          <w:lang w:eastAsia="en-US"/>
-        </w:rPr>
-        <w:t xml:space="preserve">and Platform </w:t>
-      </w:r>
-    </w:ins>
     <w:r>
       <w:rPr>
         <w:noProof/>
@@ -4662,7 +4529,7 @@
         <w:szCs w:val="44"/>
         <w:lang w:eastAsia="en-US"/>
       </w:rPr>
-      <w:t>Application N</w:t>
+      <w:t>and Platform Application N</w:t>
     </w:r>
     <w:r>
       <w:rPr>
@@ -7245,6 +7112,7 @@
   <w:style w:type="character" w:default="1" w:styleId="DefaultParagraphFont">
     <w:name w:val="Default Paragraph Font"/>
     <w:uiPriority w:val="1"/>
+    <w:semiHidden/>
     <w:unhideWhenUsed/>
   </w:style>
   <w:style w:type="table" w:default="1" w:styleId="TableNormal">
@@ -7908,6 +7776,7 @@
   <w:style w:type="character" w:default="1" w:styleId="DefaultParagraphFont">
     <w:name w:val="Default Paragraph Font"/>
     <w:uiPriority w:val="1"/>
+    <w:semiHidden/>
     <w:unhideWhenUsed/>
   </w:style>
   <w:style w:type="table" w:default="1" w:styleId="TableNormal">
@@ -8885,7 +8754,7 @@
 </file>
 
 <file path=customXml/itemProps5.xml><?xml version="1.0" encoding="utf-8"?>
-<ds:datastoreItem xmlns:ds="http://schemas.openxmlformats.org/officeDocument/2006/customXml" ds:itemID="{98F45198-57B6-9843-9307-7BD201331A16}">
+<ds:datastoreItem xmlns:ds="http://schemas.openxmlformats.org/officeDocument/2006/customXml" ds:itemID="{8F2DBFEF-E298-0C46-821B-D6BBC665068D}">
   <ds:schemaRefs>
     <ds:schemaRef ds:uri="http://schemas.openxmlformats.org/officeDocument/2006/bibliography"/>
   </ds:schemaRefs>

</xml_diff>